<commit_message>
Complete sentiment analysis part.
</commit_message>
<xml_diff>
--- a/Final-Version.docx
+++ b/Final-Version.docx
@@ -125,7 +125,7 @@
           <w:noProof/>
         </w:rPr>
         <w:drawing>
-          <wp:inline distT="114300" distB="114300" distL="114300" distR="114300">
+          <wp:inline distT="114300" distB="114300" distL="114300" distR="114300" wp14:anchorId="45C6A119" wp14:editId="701F0762">
             <wp:extent cx="2941588" cy="2941588"/>
             <wp:effectExtent l="0" t="0" r="0" b="0"/>
             <wp:docPr id="12" name="image1.png"/>
@@ -291,19 +291,11 @@
           <w:rFonts w:ascii="Times New Roman" w:eastAsia="Times New Roman" w:hAnsi="Times New Roman" w:cs="Times New Roman"/>
         </w:rPr>
       </w:pPr>
-      <w:proofErr w:type="spellStart"/>
-      <w:r>
-        <w:rPr>
-          <w:rFonts w:ascii="Times New Roman" w:eastAsia="Times New Roman" w:hAnsi="Times New Roman" w:cs="Times New Roman"/>
-        </w:rPr>
-        <w:t>Wentao</w:t>
-      </w:r>
-      <w:proofErr w:type="spellEnd"/>
-      <w:r>
-        <w:rPr>
-          <w:rFonts w:ascii="Times New Roman" w:eastAsia="Times New Roman" w:hAnsi="Times New Roman" w:cs="Times New Roman"/>
-        </w:rPr>
-        <w:t xml:space="preserve"> Hao - 1096215</w:t>
+      <w:r>
+        <w:rPr>
+          <w:rFonts w:ascii="Times New Roman" w:eastAsia="Times New Roman" w:hAnsi="Times New Roman" w:cs="Times New Roman"/>
+        </w:rPr>
+        <w:t>Wentao Hao - 1096215</w:t>
       </w:r>
     </w:p>
     <w:p>
@@ -314,19 +306,11 @@
           <w:rFonts w:ascii="Times New Roman" w:eastAsia="Times New Roman" w:hAnsi="Times New Roman" w:cs="Times New Roman"/>
         </w:rPr>
       </w:pPr>
-      <w:proofErr w:type="spellStart"/>
-      <w:r>
-        <w:rPr>
-          <w:rFonts w:ascii="Times New Roman" w:eastAsia="Times New Roman" w:hAnsi="Times New Roman" w:cs="Times New Roman"/>
-        </w:rPr>
-        <w:t>Kaixin</w:t>
-      </w:r>
-      <w:proofErr w:type="spellEnd"/>
-      <w:r>
-        <w:rPr>
-          <w:rFonts w:ascii="Times New Roman" w:eastAsia="Times New Roman" w:hAnsi="Times New Roman" w:cs="Times New Roman"/>
-        </w:rPr>
-        <w:t xml:space="preserve"> Chen - 1103908</w:t>
+      <w:r>
+        <w:rPr>
+          <w:rFonts w:ascii="Times New Roman" w:eastAsia="Times New Roman" w:hAnsi="Times New Roman" w:cs="Times New Roman"/>
+        </w:rPr>
+        <w:t>Kaixin Chen - 1103908</w:t>
       </w:r>
     </w:p>
     <w:p>
@@ -337,19 +321,11 @@
           <w:rFonts w:ascii="Times New Roman" w:eastAsia="Times New Roman" w:hAnsi="Times New Roman" w:cs="Times New Roman"/>
         </w:rPr>
       </w:pPr>
-      <w:proofErr w:type="spellStart"/>
-      <w:r>
-        <w:rPr>
-          <w:rFonts w:ascii="Times New Roman" w:eastAsia="Times New Roman" w:hAnsi="Times New Roman" w:cs="Times New Roman"/>
-        </w:rPr>
-        <w:t>Yichao</w:t>
-      </w:r>
-      <w:proofErr w:type="spellEnd"/>
-      <w:r>
-        <w:rPr>
-          <w:rFonts w:ascii="Times New Roman" w:eastAsia="Times New Roman" w:hAnsi="Times New Roman" w:cs="Times New Roman"/>
-        </w:rPr>
-        <w:t xml:space="preserve"> Xu - 1045184</w:t>
+      <w:r>
+        <w:rPr>
+          <w:rFonts w:ascii="Times New Roman" w:eastAsia="Times New Roman" w:hAnsi="Times New Roman" w:cs="Times New Roman"/>
+        </w:rPr>
+        <w:t>Yichao Xu - 1045184</w:t>
       </w:r>
     </w:p>
     <w:p>
@@ -496,21 +472,7 @@
         <w:rPr>
           <w:rFonts w:ascii="Times New Roman" w:eastAsia="Times New Roman" w:hAnsi="Times New Roman" w:cs="Times New Roman"/>
         </w:rPr>
-        <w:t>Melbourne Research Cloud\</w:t>
-      </w:r>
-      <w:proofErr w:type="spellStart"/>
-      <w:r>
-        <w:rPr>
-          <w:rFonts w:ascii="Times New Roman" w:eastAsia="Times New Roman" w:hAnsi="Times New Roman" w:cs="Times New Roman"/>
-        </w:rPr>
-        <w:t>NeCTAR</w:t>
-      </w:r>
-      <w:proofErr w:type="spellEnd"/>
-      <w:r>
-        <w:rPr>
-          <w:rFonts w:ascii="Times New Roman" w:eastAsia="Times New Roman" w:hAnsi="Times New Roman" w:cs="Times New Roman"/>
-        </w:rPr>
-        <w:t xml:space="preserve"> Cloud Resources</w:t>
+        <w:t>Melbourne Research Cloud\NeCTAR Cloud Resources</w:t>
       </w:r>
     </w:p>
     <w:p>
@@ -582,21 +544,7 @@
         <w:rPr>
           <w:rFonts w:ascii="Times New Roman" w:eastAsia="Times New Roman" w:hAnsi="Times New Roman" w:cs="Times New Roman"/>
         </w:rPr>
-        <w:t xml:space="preserve">Cluster Setup and Database </w:t>
-      </w:r>
-      <w:proofErr w:type="spellStart"/>
-      <w:r>
-        <w:rPr>
-          <w:rFonts w:ascii="Times New Roman" w:eastAsia="Times New Roman" w:hAnsi="Times New Roman" w:cs="Times New Roman"/>
-        </w:rPr>
-        <w:t>Sharding</w:t>
-      </w:r>
-      <w:proofErr w:type="spellEnd"/>
-      <w:r>
-        <w:rPr>
-          <w:rFonts w:ascii="Times New Roman" w:eastAsia="Times New Roman" w:hAnsi="Times New Roman" w:cs="Times New Roman"/>
-        </w:rPr>
-        <w:t>/Replica</w:t>
+        <w:t>Cluster Setup and Database Sharding/Replica</w:t>
       </w:r>
       <w:r>
         <w:rPr>
@@ -937,7 +885,7 @@
         <mc:AlternateContent>
           <mc:Choice Requires="wpi">
             <w:drawing>
-              <wp:anchor distT="0" distB="0" distL="114300" distR="114300" simplePos="0" relativeHeight="251669504" behindDoc="0" locked="0" layoutInCell="1" allowOverlap="1">
+              <wp:anchor distT="0" distB="0" distL="114300" distR="114300" simplePos="0" relativeHeight="251669504" behindDoc="0" locked="0" layoutInCell="1" allowOverlap="1" wp14:anchorId="716B297E" wp14:editId="3723C062">
                 <wp:simplePos x="0" y="0"/>
                 <wp:positionH relativeFrom="column">
                   <wp:posOffset>1115581</wp:posOffset>
@@ -987,7 +935,7 @@
                 <v:path o:extrusionok="f" gradientshapeok="t" o:connecttype="rect"/>
                 <o:lock v:ext="edit" aspectratio="t"/>
               </v:shapetype>
-              <v:shape id="Ink 37" o:spid="_x0000_s1026" type="#_x0000_t75" style="position:absolute;margin-left:87.15pt;margin-top:16.85pt;width:1.65pt;height:1.45pt;z-index:251669504;visibility:visible;mso-wrap-style:square;mso-wrap-distance-left:9pt;mso-wrap-distance-top:0;mso-wrap-distance-right:9pt;mso-wrap-distance-bottom:0;mso-position-horizontal:absolute;mso-position-horizontal-relative:text;mso-position-vertical:absolute;mso-position-vertical-relative:text" o:gfxdata="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">
+              <v:shape id="Ink 37" o:spid="_x0000_s1026" type="#_x0000_t75" style="position:absolute;margin-left:87.15pt;margin-top:16.85pt;width:1.65pt;height:1.45pt;z-index:251669504;visibility:visible;mso-wrap-style:square;mso-wrap-distance-left:9pt;mso-wrap-distance-top:0;mso-wrap-distance-right:9pt;mso-wrap-distance-bottom:0;mso-position-horizontal:absolute;mso-position-horizontal-relative:text;mso-position-vertical:absolute;mso-position-vertical-relative:text" o:gfxdata="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">
                 <v:imagedata r:id="rId9" o:title=""/>
               </v:shape>
             </w:pict>
@@ -1024,7 +972,7 @@
         <mc:AlternateContent>
           <mc:Choice Requires="wpi">
             <w:drawing>
-              <wp:anchor distT="0" distB="0" distL="114300" distR="114300" simplePos="0" relativeHeight="251672576" behindDoc="0" locked="0" layoutInCell="1" allowOverlap="1">
+              <wp:anchor distT="0" distB="0" distL="114300" distR="114300" simplePos="0" relativeHeight="251672576" behindDoc="0" locked="0" layoutInCell="1" allowOverlap="1" wp14:anchorId="719841F2" wp14:editId="7926D2A7">
                 <wp:simplePos x="0" y="0"/>
                 <wp:positionH relativeFrom="column">
                   <wp:posOffset>533821</wp:posOffset>
@@ -1055,7 +1003,7 @@
           </mc:Choice>
           <mc:Fallback>
             <w:pict>
-              <v:shape w14:anchorId="74654EA4" id="Ink 40" o:spid="_x0000_s1026" type="#_x0000_t75" style="position:absolute;margin-left:41.35pt;margin-top:16.9pt;width:1.45pt;height:1.45pt;z-index:251672576;visibility:visible;mso-wrap-style:square;mso-wrap-distance-left:9pt;mso-wrap-distance-top:0;mso-wrap-distance-right:9pt;mso-wrap-distance-bottom:0;mso-position-horizontal:absolute;mso-position-horizontal-relative:text;mso-position-vertical:absolute;mso-position-vertical-relative:text" o:gfxdata="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">
+              <v:shape w14:anchorId="74654EA4" id="Ink 40" o:spid="_x0000_s1026" type="#_x0000_t75" style="position:absolute;margin-left:41.35pt;margin-top:16.9pt;width:1.45pt;height:1.45pt;z-index:251672576;visibility:visible;mso-wrap-style:square;mso-wrap-distance-left:9pt;mso-wrap-distance-top:0;mso-wrap-distance-right:9pt;mso-wrap-distance-bottom:0;mso-position-horizontal:absolute;mso-position-horizontal-relative:text;mso-position-vertical:absolute;mso-position-vertical-relative:text" o:gfxdata="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">
                 <v:imagedata r:id="rId11" o:title=""/>
               </v:shape>
             </w:pict>
@@ -1070,7 +1018,7 @@
         <mc:AlternateContent>
           <mc:Choice Requires="wpi">
             <w:drawing>
-              <wp:anchor distT="0" distB="0" distL="114300" distR="114300" simplePos="0" relativeHeight="251671552" behindDoc="0" locked="0" layoutInCell="1" allowOverlap="1">
+              <wp:anchor distT="0" distB="0" distL="114300" distR="114300" simplePos="0" relativeHeight="251671552" behindDoc="0" locked="0" layoutInCell="1" allowOverlap="1" wp14:anchorId="616C46AE" wp14:editId="11E05E5A">
                 <wp:simplePos x="0" y="0"/>
                 <wp:positionH relativeFrom="column">
                   <wp:posOffset>1986061</wp:posOffset>
@@ -1101,7 +1049,7 @@
           </mc:Choice>
           <mc:Fallback>
             <w:pict>
-              <v:shape w14:anchorId="4414123B" id="Ink 39" o:spid="_x0000_s1026" type="#_x0000_t75" style="position:absolute;margin-left:155.75pt;margin-top:30.45pt;width:1.75pt;height:1.6pt;z-index:251671552;visibility:visible;mso-wrap-style:square;mso-wrap-distance-left:9pt;mso-wrap-distance-top:0;mso-wrap-distance-right:9pt;mso-wrap-distance-bottom:0;mso-position-horizontal:absolute;mso-position-horizontal-relative:text;mso-position-vertical:absolute;mso-position-vertical-relative:text" o:gfxdata="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">
+              <v:shape w14:anchorId="4414123B" id="Ink 39" o:spid="_x0000_s1026" type="#_x0000_t75" style="position:absolute;margin-left:155.75pt;margin-top:30.45pt;width:1.75pt;height:1.6pt;z-index:251671552;visibility:visible;mso-wrap-style:square;mso-wrap-distance-left:9pt;mso-wrap-distance-top:0;mso-wrap-distance-right:9pt;mso-wrap-distance-bottom:0;mso-position-horizontal:absolute;mso-position-horizontal-relative:text;mso-position-vertical:absolute;mso-position-vertical-relative:text" o:gfxdata="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">
                 <v:imagedata r:id="rId13" o:title=""/>
               </v:shape>
             </w:pict>
@@ -1116,7 +1064,7 @@
         <mc:AlternateContent>
           <mc:Choice Requires="wpi">
             <w:drawing>
-              <wp:anchor distT="0" distB="0" distL="114300" distR="114300" simplePos="0" relativeHeight="251670528" behindDoc="0" locked="0" layoutInCell="1" allowOverlap="1">
+              <wp:anchor distT="0" distB="0" distL="114300" distR="114300" simplePos="0" relativeHeight="251670528" behindDoc="0" locked="0" layoutInCell="1" allowOverlap="1" wp14:anchorId="67904DB4" wp14:editId="2601D646">
                 <wp:simplePos x="0" y="0"/>
                 <wp:positionH relativeFrom="column">
                   <wp:posOffset>1796341</wp:posOffset>
@@ -1147,7 +1095,7 @@
           </mc:Choice>
           <mc:Fallback>
             <w:pict>
-              <v:shape w14:anchorId="3DA834DB" id="Ink 38" o:spid="_x0000_s1026" type="#_x0000_t75" style="position:absolute;margin-left:140.75pt;margin-top:15.3pt;width:1.45pt;height:1.45pt;z-index:251670528;visibility:visible;mso-wrap-style:square;mso-wrap-distance-left:9pt;mso-wrap-distance-top:0;mso-wrap-distance-right:9pt;mso-wrap-distance-bottom:0;mso-position-horizontal:absolute;mso-position-horizontal-relative:text;mso-position-vertical:absolute;mso-position-vertical-relative:text" o:gfxdata="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">
+              <v:shape w14:anchorId="3DA834DB" id="Ink 38" o:spid="_x0000_s1026" type="#_x0000_t75" style="position:absolute;margin-left:140.75pt;margin-top:15.3pt;width:1.45pt;height:1.45pt;z-index:251670528;visibility:visible;mso-wrap-style:square;mso-wrap-distance-left:9pt;mso-wrap-distance-top:0;mso-wrap-distance-right:9pt;mso-wrap-distance-bottom:0;mso-position-horizontal:absolute;mso-position-horizontal-relative:text;mso-position-vertical:absolute;mso-position-vertical-relative:text" o:gfxdata="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">
                 <v:imagedata r:id="rId11" o:title=""/>
               </v:shape>
             </w:pict>
@@ -1230,28 +1178,7 @@
         <w:rPr>
           <w:rFonts w:ascii="Times New Roman" w:eastAsia="Times New Roman" w:hAnsi="Times New Roman" w:cs="Times New Roman"/>
         </w:rPr>
-        <w:t xml:space="preserve">The amount of social media data has been increasing exponentially over the last decade, there are approximately 4.6 million users just in Australia alone, and the number of new tweets can go up to hundreds of millions per month. This provides researchers an opportunity to utilize these data to conduct a series of analysis in terms of sentiment, income and age upon Australian people as each tweet contains various information such as geographical location. However, in order to support the analysis on such an enormous amount of data, it is essential to develop a cloud solution architecture that utilizes the services provided by the National </w:t>
-      </w:r>
-      <w:proofErr w:type="spellStart"/>
-      <w:r>
-        <w:rPr>
-          <w:rFonts w:ascii="Times New Roman" w:eastAsia="Times New Roman" w:hAnsi="Times New Roman" w:cs="Times New Roman"/>
-        </w:rPr>
-        <w:t>eResearch</w:t>
-      </w:r>
-      <w:proofErr w:type="spellEnd"/>
-      <w:r>
-        <w:rPr>
-          <w:rFonts w:ascii="Times New Roman" w:eastAsia="Times New Roman" w:hAnsi="Times New Roman" w:cs="Times New Roman"/>
-        </w:rPr>
-        <w:t xml:space="preserve"> Collaboration Tools and Resources (</w:t>
-      </w:r>
-      <w:proofErr w:type="spellStart"/>
-      <w:r>
-        <w:rPr>
-          <w:rFonts w:ascii="Times New Roman" w:eastAsia="Times New Roman" w:hAnsi="Times New Roman" w:cs="Times New Roman"/>
-        </w:rPr>
-        <w:t>Ne</w:t>
+        <w:t>The amount of social media data has been increasing exponentially over the last decade, there are approximately 4.6 million users just in Australia alone, and the number of new tweets can go up to hundreds of millions per month. This provides researchers an opportunity to utilize these data to conduct a series of analysis in terms of sentiment, income and age upon Australian people as each tweet contains various information such as geographical location. However, in order to support the analysis on such an enormous amount of data, it is essential to develop a cloud solution architecture that utilizes the services provided by the National eResearch Collaboration Tools and Resources (Ne</w:t>
       </w:r>
       <w:r>
         <w:rPr>
@@ -1263,14 +1190,7 @@
         <w:rPr>
           <w:rFonts w:ascii="Times New Roman" w:eastAsia="Times New Roman" w:hAnsi="Times New Roman" w:cs="Times New Roman"/>
         </w:rPr>
-        <w:t>TAR</w:t>
-      </w:r>
-      <w:proofErr w:type="spellEnd"/>
-      <w:r>
-        <w:rPr>
-          <w:rFonts w:ascii="Times New Roman" w:eastAsia="Times New Roman" w:hAnsi="Times New Roman" w:cs="Times New Roman"/>
-        </w:rPr>
-        <w:t>) research cloud that follows OpenStack protocol.</w:t>
+        <w:t>TAR) research cloud that follows OpenStack protocol.</w:t>
       </w:r>
     </w:p>
     <w:p>
@@ -1298,14 +1218,7 @@
         <w:rPr>
           <w:rFonts w:ascii="Times New Roman" w:eastAsia="Times New Roman" w:hAnsi="Times New Roman" w:cs="Times New Roman"/>
         </w:rPr>
-        <w:t xml:space="preserve"> the characteristics of Twitter users. The overview of system architecture along with the detailed implementation will also be documented in this paper, and we will summarize the advantages and disadvantages of </w:t>
-      </w:r>
-      <w:proofErr w:type="spellStart"/>
-      <w:r>
-        <w:rPr>
-          <w:rFonts w:ascii="Times New Roman" w:eastAsia="Times New Roman" w:hAnsi="Times New Roman" w:cs="Times New Roman"/>
-        </w:rPr>
-        <w:t>Ne</w:t>
+        <w:t xml:space="preserve"> the characteristics of Twitter users. The overview of system architecture along with the detailed implementation will also be documented in this paper, and we will summarize the advantages and disadvantages of Ne</w:t>
       </w:r>
       <w:r>
         <w:rPr>
@@ -1317,14 +1230,7 @@
         <w:rPr>
           <w:rFonts w:ascii="Times New Roman" w:eastAsia="Times New Roman" w:hAnsi="Times New Roman" w:cs="Times New Roman"/>
         </w:rPr>
-        <w:t>TAR</w:t>
-      </w:r>
-      <w:proofErr w:type="spellEnd"/>
-      <w:r>
-        <w:rPr>
-          <w:rFonts w:ascii="Times New Roman" w:eastAsia="Times New Roman" w:hAnsi="Times New Roman" w:cs="Times New Roman"/>
-        </w:rPr>
-        <w:t xml:space="preserve"> when comparing it with HPC Spartan that we have used in Assignment 1. We will also document the user guide of our system in the very end. All the files, scripts, and programs of the system are stored on GitHub repository located at</w:t>
+        <w:t>TAR when comparing it with HPC Spartan that we have used in Assignment 1. We will also document the user guide of our system in the very end. All the files, scripts, and programs of the system are stored on GitHub repository located at</w:t>
       </w:r>
       <w:hyperlink r:id="rId15">
         <w:r>
@@ -1454,7 +1360,7 @@
           <w:lang w:val="en-AU"/>
         </w:rPr>
         <w:drawing>
-          <wp:inline distT="0" distB="0" distL="0" distR="0">
+          <wp:inline distT="0" distB="0" distL="0" distR="0" wp14:anchorId="2F85F3C7" wp14:editId="40E5E38C">
             <wp:extent cx="5733415" cy="4327525"/>
             <wp:effectExtent l="0" t="0" r="0" b="3175"/>
             <wp:docPr id="53" name="Picture 53" descr="A close up of a map&#10;&#10;Description automatically generated"/>
@@ -1949,21 +1855,7 @@
         <w:rPr>
           <w:rFonts w:ascii="Times New Roman" w:eastAsia="Times New Roman" w:hAnsi="Times New Roman" w:cs="Times New Roman"/>
         </w:rPr>
-        <w:t xml:space="preserve">MRC supports the </w:t>
-      </w:r>
-      <w:proofErr w:type="spellStart"/>
-      <w:r>
-        <w:rPr>
-          <w:rFonts w:ascii="Times New Roman" w:eastAsia="Times New Roman" w:hAnsi="Times New Roman" w:cs="Times New Roman"/>
-        </w:rPr>
-        <w:t>openstack</w:t>
-      </w:r>
-      <w:proofErr w:type="spellEnd"/>
-      <w:r>
-        <w:rPr>
-          <w:rFonts w:ascii="Times New Roman" w:eastAsia="Times New Roman" w:hAnsi="Times New Roman" w:cs="Times New Roman"/>
-        </w:rPr>
-        <w:t xml:space="preserve"> cloud computing platform which is deployed as infrastructure-as-a-service (IaaS). It provides virtual servers and other resources (like volumes, floating IPs) to users instantly. Users can manipulate the resources in a scripting way instead of manually which could save a lot of time during the cluster scaling.</w:t>
+        <w:t>MRC supports the openstack cloud computing platform which is deployed as infrastructure-as-a-service (IaaS). It provides virtual servers and other resources (like volumes, floating IPs) to users instantly. Users can manipulate the resources in a scripting way instead of manually which could save a lot of time during the cluster scaling.</w:t>
       </w:r>
     </w:p>
     <w:p>
@@ -2299,35 +2191,7 @@
         <w:rPr>
           <w:rFonts w:ascii="Times New Roman" w:eastAsia="Times New Roman" w:hAnsi="Times New Roman" w:cs="Times New Roman"/>
         </w:rPr>
-        <w:t>We choose Ubuntu 18.04 (without docker) image, qh2-uom-internal network for all the instances and enable port 22 (</w:t>
-      </w:r>
-      <w:proofErr w:type="spellStart"/>
-      <w:r>
-        <w:rPr>
-          <w:rFonts w:ascii="Times New Roman" w:eastAsia="Times New Roman" w:hAnsi="Times New Roman" w:cs="Times New Roman"/>
-        </w:rPr>
-        <w:t>ssh</w:t>
-      </w:r>
-      <w:proofErr w:type="spellEnd"/>
-      <w:r>
-        <w:rPr>
-          <w:rFonts w:ascii="Times New Roman" w:eastAsia="Times New Roman" w:hAnsi="Times New Roman" w:cs="Times New Roman"/>
-        </w:rPr>
-        <w:t>), 7000 (</w:t>
-      </w:r>
-      <w:proofErr w:type="spellStart"/>
-      <w:r>
-        <w:rPr>
-          <w:rFonts w:ascii="Times New Roman" w:eastAsia="Times New Roman" w:hAnsi="Times New Roman" w:cs="Times New Roman"/>
-        </w:rPr>
-        <w:t>frp</w:t>
-      </w:r>
-      <w:proofErr w:type="spellEnd"/>
-      <w:r>
-        <w:rPr>
-          <w:rFonts w:ascii="Times New Roman" w:eastAsia="Times New Roman" w:hAnsi="Times New Roman" w:cs="Times New Roman"/>
-        </w:rPr>
-        <w:t xml:space="preserve"> NAT-traversal reverse proxy) by default. And for database servers, we add them into a new security group and enable port 4369, 5984 within that specific security group so that they can communicate with each other. For the web server, we enable port 5000 (Flask backend) additionally and frontend </w:t>
+        <w:t xml:space="preserve">We choose Ubuntu 18.04 (without docker) image, qh2-uom-internal network for all the instances and enable port 22 (ssh), 7000 (frp NAT-traversal reverse proxy) by default. And for database servers, we add them into a new security group and enable port 4369, 5984 within that specific security group so that they can communicate with each other. For the web server, we enable port 5000 (Flask backend) additionally and frontend </w:t>
       </w:r>
       <w:r>
         <w:rPr>
@@ -2480,53 +2344,21 @@
           <w:b/>
           <w:bCs/>
         </w:rPr>
-        <w:t xml:space="preserve">Cluster Setup and Database </w:t>
-      </w:r>
-      <w:proofErr w:type="spellStart"/>
-      <w:r>
-        <w:rPr>
-          <w:rFonts w:ascii="Times New Roman" w:eastAsia="Times New Roman" w:hAnsi="Times New Roman" w:cs="Times New Roman"/>
-          <w:b/>
-          <w:bCs/>
-        </w:rPr>
-        <w:t>Sharding</w:t>
-      </w:r>
-      <w:proofErr w:type="spellEnd"/>
-      <w:r>
-        <w:rPr>
-          <w:rFonts w:ascii="Times New Roman" w:eastAsia="Times New Roman" w:hAnsi="Times New Roman" w:cs="Times New Roman"/>
-          <w:b/>
-          <w:bCs/>
-        </w:rPr>
-        <w:t>/Replica</w:t>
-      </w:r>
-    </w:p>
-    <w:p>
-      <w:pPr>
-        <w:spacing w:line="360" w:lineRule="auto"/>
-        <w:rPr>
-          <w:rFonts w:ascii="Times New Roman" w:eastAsia="Times New Roman" w:hAnsi="Times New Roman" w:cs="Times New Roman"/>
-        </w:rPr>
-      </w:pPr>
-      <w:r>
-        <w:rPr>
-          <w:rFonts w:ascii="Times New Roman" w:eastAsia="Times New Roman" w:hAnsi="Times New Roman" w:cs="Times New Roman"/>
-        </w:rPr>
-        <w:t>We use container technology docker to deploy the database cluster and bind mounted volume to persist the data. Official Apache image is chosen rather than the version of IBM since the full-text search plugin is not necessary for our system. The cluster setup script can be found in the templates folder of roles ‘</w:t>
-      </w:r>
-      <w:proofErr w:type="spellStart"/>
-      <w:r>
-        <w:rPr>
-          <w:rFonts w:ascii="Times New Roman" w:eastAsia="Times New Roman" w:hAnsi="Times New Roman" w:cs="Times New Roman"/>
-        </w:rPr>
-        <w:t>couchdb</w:t>
-      </w:r>
-      <w:proofErr w:type="spellEnd"/>
-      <w:r>
-        <w:rPr>
-          <w:rFonts w:ascii="Times New Roman" w:eastAsia="Times New Roman" w:hAnsi="Times New Roman" w:cs="Times New Roman"/>
-        </w:rPr>
-        <w:t>’ in ansible. During the steps of cluster setup, we encounter #2797</w:t>
+        <w:t>Cluster Setup and Database Sharding/Replica</w:t>
+      </w:r>
+    </w:p>
+    <w:p>
+      <w:pPr>
+        <w:spacing w:line="360" w:lineRule="auto"/>
+        <w:rPr>
+          <w:rFonts w:ascii="Times New Roman" w:eastAsia="Times New Roman" w:hAnsi="Times New Roman" w:cs="Times New Roman"/>
+        </w:rPr>
+      </w:pPr>
+      <w:r>
+        <w:rPr>
+          <w:rFonts w:ascii="Times New Roman" w:eastAsia="Times New Roman" w:hAnsi="Times New Roman" w:cs="Times New Roman"/>
+        </w:rPr>
+        <w:t>We use container technology docker to deploy the database cluster and bind mounted volume to persist the data. Official Apache image is chosen rather than the version of IBM since the full-text search plugin is not necessary for our system. The cluster setup script can be found in the templates folder of roles ‘couchdb’ in ansible. During the steps of cluster setup, we encounter #2797</w:t>
       </w:r>
       <w:hyperlink r:id="rId21">
         <w:r>
@@ -2550,49 +2382,21 @@
         <w:rPr>
           <w:rFonts w:ascii="Times New Roman" w:eastAsia="Times New Roman" w:hAnsi="Times New Roman" w:cs="Times New Roman"/>
         </w:rPr>
-        <w:t xml:space="preserve"> (</w:t>
-      </w:r>
-      <w:proofErr w:type="spellStart"/>
-      <w:r>
-        <w:rPr>
-          <w:rFonts w:ascii="Times New Roman" w:eastAsia="Times New Roman" w:hAnsi="Times New Roman" w:cs="Times New Roman"/>
-        </w:rPr>
-        <w:t>Janl</w:t>
-      </w:r>
-      <w:proofErr w:type="spellEnd"/>
-      <w:r>
-        <w:rPr>
-          <w:rFonts w:ascii="Times New Roman" w:eastAsia="Times New Roman" w:hAnsi="Times New Roman" w:cs="Times New Roman"/>
-        </w:rPr>
-        <w:t>, 2020) which cannot successfully finish the entire process without invoking a HTTP GET request to the database index page first.</w:t>
-      </w:r>
-    </w:p>
-    <w:p>
-      <w:pPr>
-        <w:spacing w:line="360" w:lineRule="auto"/>
-        <w:rPr>
-          <w:rFonts w:ascii="Times New Roman" w:eastAsia="Times New Roman" w:hAnsi="Times New Roman" w:cs="Times New Roman"/>
-        </w:rPr>
-      </w:pPr>
-      <w:r>
-        <w:rPr>
-          <w:rFonts w:ascii="Times New Roman" w:eastAsia="Times New Roman" w:hAnsi="Times New Roman" w:cs="Times New Roman"/>
-        </w:rPr>
-        <w:t xml:space="preserve">The </w:t>
-      </w:r>
-      <w:proofErr w:type="spellStart"/>
-      <w:r>
-        <w:rPr>
-          <w:rFonts w:ascii="Times New Roman" w:eastAsia="Times New Roman" w:hAnsi="Times New Roman" w:cs="Times New Roman"/>
-        </w:rPr>
-        <w:t>sharding</w:t>
-      </w:r>
-      <w:proofErr w:type="spellEnd"/>
-      <w:r>
-        <w:rPr>
-          <w:rFonts w:ascii="Times New Roman" w:eastAsia="Times New Roman" w:hAnsi="Times New Roman" w:cs="Times New Roman"/>
-        </w:rPr>
-        <w:t xml:space="preserve"> strategy for the databases in the cluster are q=6 shards and n=2 replicas which means totally 12 shards evenly distributed among the three instances. Splitting the databases to shards can efficiently boost the MapReduce procedure due to the parallelization.</w:t>
+        <w:t xml:space="preserve"> (Janl, 2020) which cannot successfully finish the entire process without invoking a HTTP GET request to the database index page first.</w:t>
+      </w:r>
+    </w:p>
+    <w:p>
+      <w:pPr>
+        <w:spacing w:line="360" w:lineRule="auto"/>
+        <w:rPr>
+          <w:rFonts w:ascii="Times New Roman" w:eastAsia="Times New Roman" w:hAnsi="Times New Roman" w:cs="Times New Roman"/>
+        </w:rPr>
+      </w:pPr>
+      <w:r>
+        <w:rPr>
+          <w:rFonts w:ascii="Times New Roman" w:eastAsia="Times New Roman" w:hAnsi="Times New Roman" w:cs="Times New Roman"/>
+        </w:rPr>
+        <w:t>The sharding strategy for the databases in the cluster are q=6 shards and n=2 replicas which means totally 12 shards evenly distributed among the three instances. Splitting the databases to shards can efficiently boost the MapReduce procedure due to the parallelization.</w:t>
       </w:r>
     </w:p>
     <w:p>
@@ -2610,7 +2414,7 @@
         </w:rPr>
         <w:lastRenderedPageBreak/>
         <w:drawing>
-          <wp:anchor distT="114300" distB="114300" distL="114300" distR="114300" simplePos="0" relativeHeight="251658240" behindDoc="0" locked="0" layoutInCell="1" hidden="0" allowOverlap="1">
+          <wp:anchor distT="114300" distB="114300" distL="114300" distR="114300" simplePos="0" relativeHeight="251658240" behindDoc="0" locked="0" layoutInCell="1" hidden="0" allowOverlap="1" wp14:anchorId="4E574BEC" wp14:editId="06088351">
             <wp:simplePos x="0" y="0"/>
             <wp:positionH relativeFrom="column">
               <wp:posOffset>1152525</wp:posOffset>
@@ -2719,21 +2523,7 @@
         <w:rPr>
           <w:rFonts w:ascii="Times New Roman" w:eastAsia="Times New Roman" w:hAnsi="Times New Roman" w:cs="Times New Roman"/>
         </w:rPr>
-        <w:t>Then, we realized that although CouchDB can store any JSON document in the same database, the views are still updated during irrelevant documents added, removed or updated. Therefore, the documents should be grouped by their data types to different databases (just like ‘tables’ in RDBMS) for better performance. In this project, we construct two databases named ‘tweets’ and ‘</w:t>
-      </w:r>
-      <w:proofErr w:type="gramStart"/>
-      <w:r>
-        <w:rPr>
-          <w:rFonts w:ascii="Times New Roman" w:eastAsia="Times New Roman" w:hAnsi="Times New Roman" w:cs="Times New Roman"/>
-        </w:rPr>
-        <w:t>users’</w:t>
-      </w:r>
-      <w:proofErr w:type="gramEnd"/>
-      <w:r>
-        <w:rPr>
-          <w:rFonts w:ascii="Times New Roman" w:eastAsia="Times New Roman" w:hAnsi="Times New Roman" w:cs="Times New Roman"/>
-        </w:rPr>
-        <w:t>. Details will be discussed in the following section.</w:t>
+        <w:t>Then, we realized that although CouchDB can store any JSON document in the same database, the views are still updated during irrelevant documents added, removed or updated. Therefore, the documents should be grouped by their data types to different databases (just like ‘tables’ in RDBMS) for better performance. In this project, we construct two databases named ‘tweets’ and ‘users’. Details will be discussed in the following section.</w:t>
       </w:r>
     </w:p>
     <w:p>
@@ -2783,7 +2573,7 @@
         </w:rPr>
         <w:lastRenderedPageBreak/>
         <w:drawing>
-          <wp:anchor distT="114300" distB="114300" distL="114300" distR="114300" simplePos="0" relativeHeight="251659264" behindDoc="0" locked="0" layoutInCell="1" hidden="0" allowOverlap="1">
+          <wp:anchor distT="114300" distB="114300" distL="114300" distR="114300" simplePos="0" relativeHeight="251659264" behindDoc="0" locked="0" layoutInCell="1" hidden="0" allowOverlap="1" wp14:anchorId="0FA26118" wp14:editId="63737EB4">
             <wp:simplePos x="0" y="0"/>
             <wp:positionH relativeFrom="column">
               <wp:posOffset>409575</wp:posOffset>
@@ -2952,14 +2742,12 @@
         </w:rPr>
         <w:t>To access the APIs, we create python programs using ‘</w:t>
       </w:r>
-      <w:proofErr w:type="spellStart"/>
       <w:r>
         <w:rPr>
           <w:rFonts w:ascii="Times New Roman" w:eastAsia="Times New Roman" w:hAnsi="Times New Roman" w:cs="Times New Roman"/>
         </w:rPr>
         <w:t>tweepy</w:t>
       </w:r>
-      <w:proofErr w:type="spellEnd"/>
       <w:r>
         <w:rPr>
           <w:rFonts w:ascii="Times New Roman" w:eastAsia="Times New Roman" w:hAnsi="Times New Roman" w:cs="Times New Roman"/>
@@ -3196,35 +2984,7 @@
         <w:rPr>
           <w:rFonts w:ascii="Times New Roman" w:eastAsia="Times New Roman" w:hAnsi="Times New Roman" w:cs="Times New Roman"/>
         </w:rPr>
-        <w:t>Searched (</w:t>
-      </w:r>
-      <w:proofErr w:type="spellStart"/>
-      <w:r>
-        <w:rPr>
-          <w:rFonts w:ascii="Times New Roman" w:eastAsia="Times New Roman" w:hAnsi="Times New Roman" w:cs="Times New Roman"/>
-        </w:rPr>
-        <w:t>boolean</w:t>
-      </w:r>
-      <w:proofErr w:type="spellEnd"/>
-      <w:r>
-        <w:rPr>
-          <w:rFonts w:ascii="Times New Roman" w:eastAsia="Times New Roman" w:hAnsi="Times New Roman" w:cs="Times New Roman"/>
-        </w:rPr>
-        <w:t>): Whether the user has been searched by GET statuses/</w:t>
-      </w:r>
-      <w:proofErr w:type="spellStart"/>
-      <w:r>
-        <w:rPr>
-          <w:rFonts w:ascii="Times New Roman" w:eastAsia="Times New Roman" w:hAnsi="Times New Roman" w:cs="Times New Roman"/>
-        </w:rPr>
-        <w:t>user_timeline</w:t>
-      </w:r>
-      <w:proofErr w:type="spellEnd"/>
-      <w:r>
-        <w:rPr>
-          <w:rFonts w:ascii="Times New Roman" w:eastAsia="Times New Roman" w:hAnsi="Times New Roman" w:cs="Times New Roman"/>
-        </w:rPr>
-        <w:t xml:space="preserve"> endpoint. (Rate Limitation: 900 requests / 15 minutes / user auth token, return no more than 200 tweets per request)</w:t>
+        <w:t>Searched (boolean): Whether the user has been searched by GET statuses/user_timeline endpoint. (Rate Limitation: 900 requests / 15 minutes / user auth token, return no more than 200 tweets per request)</w:t>
       </w:r>
     </w:p>
     <w:p>
@@ -3242,21 +3002,7 @@
         <w:rPr>
           <w:rFonts w:ascii="Times New Roman" w:eastAsia="Times New Roman" w:hAnsi="Times New Roman" w:cs="Times New Roman"/>
         </w:rPr>
-        <w:t>Expanded (</w:t>
-      </w:r>
-      <w:proofErr w:type="spellStart"/>
-      <w:r>
-        <w:rPr>
-          <w:rFonts w:ascii="Times New Roman" w:eastAsia="Times New Roman" w:hAnsi="Times New Roman" w:cs="Times New Roman"/>
-        </w:rPr>
-        <w:t>boolean</w:t>
-      </w:r>
-      <w:proofErr w:type="spellEnd"/>
-      <w:r>
-        <w:rPr>
-          <w:rFonts w:ascii="Times New Roman" w:eastAsia="Times New Roman" w:hAnsi="Times New Roman" w:cs="Times New Roman"/>
-        </w:rPr>
-        <w:t>): Whether the user has been explored by GET friends/ids and GET followers/ids endpoints. (Both with Rate Limitations: 15 requests / 15 minutes / user auth token, return no more than 5000 user ids per request)</w:t>
+        <w:t>Expanded (boolean): Whether the user has been explored by GET friends/ids and GET followers/ids endpoints. (Both with Rate Limitations: 15 requests / 15 minutes / user auth token, return no more than 5000 user ids per request)</w:t>
       </w:r>
     </w:p>
     <w:p>
@@ -3349,7 +3095,7 @@
           <w:noProof/>
         </w:rPr>
         <w:drawing>
-          <wp:anchor distT="0" distB="0" distL="0" distR="0" simplePos="0" relativeHeight="251660288" behindDoc="0" locked="0" layoutInCell="1" hidden="0" allowOverlap="1">
+          <wp:anchor distT="0" distB="0" distL="0" distR="0" simplePos="0" relativeHeight="251660288" behindDoc="0" locked="0" layoutInCell="1" hidden="0" allowOverlap="1" wp14:anchorId="60D0A6F1" wp14:editId="3FA14670">
             <wp:simplePos x="0" y="0"/>
             <wp:positionH relativeFrom="column">
               <wp:posOffset>1081088</wp:posOffset>
@@ -3527,21 +3273,7 @@
         <w:rPr>
           <w:rFonts w:ascii="Times New Roman" w:eastAsia="Times New Roman" w:hAnsi="Times New Roman" w:cs="Times New Roman"/>
         </w:rPr>
-        <w:t>%</w:t>
-      </w:r>
-      <w:proofErr w:type="gramStart"/>
-      <w:r>
-        <w:rPr>
-          <w:rFonts w:ascii="Times New Roman" w:eastAsia="Times New Roman" w:hAnsi="Times New Roman" w:cs="Times New Roman"/>
-        </w:rPr>
-        <w:t>)</w:t>
-      </w:r>
-      <w:proofErr w:type="gramEnd"/>
-      <w:r>
-        <w:rPr>
-          <w:rFonts w:ascii="Times New Roman" w:eastAsia="Times New Roman" w:hAnsi="Times New Roman" w:cs="Times New Roman"/>
-        </w:rPr>
-        <w:t xml:space="preserve"> by marking its level to 0.</w:t>
+        <w:t>%) by marking its level to 0.</w:t>
       </w:r>
     </w:p>
     <w:p>
@@ -3670,7 +3402,7 @@
           <w:noProof/>
         </w:rPr>
         <w:drawing>
-          <wp:inline distT="0" distB="0" distL="0" distR="0">
+          <wp:inline distT="0" distB="0" distL="0" distR="0" wp14:anchorId="29181D31" wp14:editId="1D24A6DC">
             <wp:extent cx="3880884" cy="2784834"/>
             <wp:effectExtent l="0" t="0" r="5715" b="0"/>
             <wp:docPr id="49" name="Picture 49" descr="A picture containing drawing&#10;&#10;Description automatically generated"/>
@@ -3753,7 +3485,7 @@
           <w:noProof/>
         </w:rPr>
         <w:drawing>
-          <wp:inline distT="0" distB="0" distL="0" distR="0">
+          <wp:inline distT="0" distB="0" distL="0" distR="0" wp14:anchorId="22221965" wp14:editId="1134F882">
             <wp:extent cx="4335164" cy="2349795"/>
             <wp:effectExtent l="0" t="0" r="0" b="0"/>
             <wp:docPr id="50" name="Picture 50" descr="A close up of a map&#10;&#10;Description automatically generated"/>
@@ -3932,7 +3664,7 @@
           <w:noProof/>
         </w:rPr>
         <w:drawing>
-          <wp:inline distT="0" distB="0" distL="0" distR="0">
+          <wp:inline distT="0" distB="0" distL="0" distR="0" wp14:anchorId="382E4B46" wp14:editId="630A912C">
             <wp:extent cx="2334739" cy="2998381"/>
             <wp:effectExtent l="0" t="0" r="2540" b="0"/>
             <wp:docPr id="51" name="Picture 51" descr="A screenshot of a cell phone&#10;&#10;Description automatically generated"/>
@@ -3992,7 +3724,7 @@
           <w:noProof/>
         </w:rPr>
         <w:drawing>
-          <wp:inline distT="0" distB="0" distL="0" distR="0">
+          <wp:inline distT="0" distB="0" distL="0" distR="0" wp14:anchorId="27702F89" wp14:editId="15DC597D">
             <wp:extent cx="1652270" cy="3210855"/>
             <wp:effectExtent l="0" t="0" r="0" b="2540"/>
             <wp:docPr id="52" name="Picture 52" descr="A screenshot of a cell phone&#10;&#10;Description automatically generated"/>
@@ -4123,8 +3855,6 @@
         </w:rPr>
         <w:t xml:space="preserve">is a standard for geospatial data on the internet. The Data class follows the structure of GeoJSON in its data representation and makes it easy to display GeoJSON data. Use the </w:t>
       </w:r>
-      <w:proofErr w:type="spellStart"/>
-      <w:proofErr w:type="gramStart"/>
       <w:r>
         <w:rPr>
           <w:rFonts w:ascii="Times New Roman" w:eastAsia="Times New Roman" w:hAnsi="Times New Roman" w:cs="Times New Roman"/>
@@ -4133,36 +3863,14 @@
           <w:color w:val="202124"/>
           <w:highlight w:val="white"/>
         </w:rPr>
-        <w:t>loadGeoJson</w:t>
-      </w:r>
-      <w:proofErr w:type="spellEnd"/>
-      <w:r>
-        <w:rPr>
-          <w:rFonts w:ascii="Times New Roman" w:eastAsia="Times New Roman" w:hAnsi="Times New Roman" w:cs="Times New Roman"/>
-          <w:i/>
-          <w:iCs/>
+        <w:t>loadGeoJson()</w:t>
+      </w:r>
+      <w:r>
+        <w:rPr>
+          <w:rFonts w:ascii="Times New Roman" w:eastAsia="Times New Roman" w:hAnsi="Times New Roman" w:cs="Times New Roman"/>
           <w:color w:val="202124"/>
           <w:highlight w:val="white"/>
         </w:rPr>
-        <w:t>(</w:t>
-      </w:r>
-      <w:proofErr w:type="gramEnd"/>
-      <w:r>
-        <w:rPr>
-          <w:rFonts w:ascii="Times New Roman" w:eastAsia="Times New Roman" w:hAnsi="Times New Roman" w:cs="Times New Roman"/>
-          <w:i/>
-          <w:iCs/>
-          <w:color w:val="202124"/>
-          <w:highlight w:val="white"/>
-        </w:rPr>
-        <w:t>)</w:t>
-      </w:r>
-      <w:r>
-        <w:rPr>
-          <w:rFonts w:ascii="Times New Roman" w:eastAsia="Times New Roman" w:hAnsi="Times New Roman" w:cs="Times New Roman"/>
-          <w:color w:val="202124"/>
-          <w:highlight w:val="white"/>
-        </w:rPr>
         <w:t xml:space="preserve"> method to easily import GeoJSON data and display points, line-strings and polygons.</w:t>
       </w:r>
     </w:p>
@@ -4177,21 +3885,7 @@
         <w:rPr>
           <w:rFonts w:ascii="Times New Roman" w:eastAsia="Times New Roman" w:hAnsi="Times New Roman" w:cs="Times New Roman"/>
         </w:rPr>
-        <w:t xml:space="preserve">The Display Options menu on the left is responsible for showcasing the detailed data below the map element. It supports search by SA3 code function and is able to input up to 10 SA3 code at </w:t>
-      </w:r>
-      <w:proofErr w:type="gramStart"/>
-      <w:r>
-        <w:rPr>
-          <w:rFonts w:ascii="Times New Roman" w:eastAsia="Times New Roman" w:hAnsi="Times New Roman" w:cs="Times New Roman"/>
-        </w:rPr>
-        <w:t>once, and</w:t>
-      </w:r>
-      <w:proofErr w:type="gramEnd"/>
-      <w:r>
-        <w:rPr>
-          <w:rFonts w:ascii="Times New Roman" w:eastAsia="Times New Roman" w:hAnsi="Times New Roman" w:cs="Times New Roman"/>
-        </w:rPr>
-        <w:t xml:space="preserve"> provides four different types of charts to show the result (see Figure </w:t>
+        <w:t xml:space="preserve">The Display Options menu on the left is responsible for showcasing the detailed data below the map element. It supports search by SA3 code function and is able to input up to 10 SA3 code at once, and provides four different types of charts to show the result (see Figure </w:t>
       </w:r>
       <w:r>
         <w:rPr>
@@ -4268,7 +3962,7 @@
           <w:noProof/>
         </w:rPr>
         <w:drawing>
-          <wp:inline distT="114300" distB="114300" distL="114300" distR="114300">
+          <wp:inline distT="114300" distB="114300" distL="114300" distR="114300" wp14:anchorId="4161C529" wp14:editId="5ED58AF0">
             <wp:extent cx="2063105" cy="2176463"/>
             <wp:effectExtent l="0" t="0" r="0" b="0"/>
             <wp:docPr id="21" name="image19.png"/>
@@ -4315,7 +4009,7 @@
           <w:noProof/>
         </w:rPr>
         <w:drawing>
-          <wp:inline distT="114300" distB="114300" distL="114300" distR="114300">
+          <wp:inline distT="114300" distB="114300" distL="114300" distR="114300" wp14:anchorId="413FF93F" wp14:editId="4E49BA7B">
             <wp:extent cx="2205038" cy="2137879"/>
             <wp:effectExtent l="0" t="0" r="0" b="0"/>
             <wp:docPr id="22" name="image21.png"/>
@@ -4431,7 +4125,7 @@
           <w:noProof/>
         </w:rPr>
         <w:drawing>
-          <wp:inline distT="114300" distB="114300" distL="114300" distR="114300">
+          <wp:inline distT="114300" distB="114300" distL="114300" distR="114300" wp14:anchorId="7D83DD4B" wp14:editId="46CD7391">
             <wp:extent cx="2128838" cy="2070673"/>
             <wp:effectExtent l="0" t="0" r="0" b="0"/>
             <wp:docPr id="10" name="image10.png"/>
@@ -4478,7 +4172,7 @@
           <w:noProof/>
         </w:rPr>
         <w:drawing>
-          <wp:inline distT="114300" distB="114300" distL="114300" distR="114300">
+          <wp:inline distT="114300" distB="114300" distL="114300" distR="114300" wp14:anchorId="52D75C1D" wp14:editId="2AF5A798">
             <wp:extent cx="2795588" cy="2043744"/>
             <wp:effectExtent l="0" t="0" r="0" b="0"/>
             <wp:docPr id="19" name="image18.png"/>
@@ -4787,7 +4481,7 @@
           <w:noProof/>
         </w:rPr>
         <w:drawing>
-          <wp:inline distT="114300" distB="114300" distL="114300" distR="114300">
+          <wp:inline distT="114300" distB="114300" distL="114300" distR="114300" wp14:anchorId="2D2B2AA4" wp14:editId="6C0FA6CC">
             <wp:extent cx="2864762" cy="4252913"/>
             <wp:effectExtent l="0" t="0" r="0" b="0"/>
             <wp:docPr id="1" name="image3.jpg"/>
@@ -4935,6 +4629,13 @@
           <w:rFonts w:ascii="Times New Roman" w:eastAsia="Times New Roman" w:hAnsi="Times New Roman" w:cs="Times New Roman"/>
           <w:b/>
         </w:rPr>
+        <w:t xml:space="preserve">7 </w:t>
+      </w:r>
+      <w:r>
+        <w:rPr>
+          <w:rFonts w:ascii="Times New Roman" w:eastAsia="Times New Roman" w:hAnsi="Times New Roman" w:cs="Times New Roman"/>
+          <w:b/>
+        </w:rPr>
         <w:t>Data Analysis</w:t>
       </w:r>
     </w:p>
@@ -4988,21 +4689,7 @@
         <w:rPr>
           <w:rFonts w:ascii="Times New Roman" w:eastAsia="Times New Roman" w:hAnsi="Times New Roman" w:cs="Times New Roman"/>
         </w:rPr>
-        <w:t xml:space="preserve">The dataset consists of two parts: Twitter data and AURIN data. The former dataset, which is collected in the way described in the Twitter Deep Digging section by the Twitter harvesters built on 4 instances of the </w:t>
-      </w:r>
-      <w:proofErr w:type="spellStart"/>
-      <w:r>
-        <w:rPr>
-          <w:rFonts w:ascii="Times New Roman" w:eastAsia="Times New Roman" w:hAnsi="Times New Roman" w:cs="Times New Roman"/>
-        </w:rPr>
-        <w:t>UniMelb</w:t>
-      </w:r>
-      <w:proofErr w:type="spellEnd"/>
-      <w:r>
-        <w:rPr>
-          <w:rFonts w:ascii="Times New Roman" w:eastAsia="Times New Roman" w:hAnsi="Times New Roman" w:cs="Times New Roman"/>
-        </w:rPr>
-        <w:t xml:space="preserve"> Research Cloud, contains more than </w:t>
+        <w:t xml:space="preserve">The dataset consists of two parts: Twitter data and AURIN data. The former dataset, which is collected in the way described in the Twitter Deep Digging section by the Twitter harvesters built on 4 instances of the UniMelb Research Cloud, contains more than </w:t>
       </w:r>
       <w:r>
         <w:rPr>
@@ -5067,6 +4754,14 @@
           <w:b/>
           <w:highlight w:val="white"/>
         </w:rPr>
+        <w:t>7.</w:t>
+      </w:r>
+      <w:r>
+        <w:rPr>
+          <w:rFonts w:ascii="Times New Roman" w:eastAsia="Times New Roman" w:hAnsi="Times New Roman" w:cs="Times New Roman"/>
+          <w:b/>
+          <w:highlight w:val="white"/>
+        </w:rPr>
         <w:t>1 Tweeting Frequency Analysis</w:t>
       </w:r>
     </w:p>
@@ -5111,6 +4806,14 @@
           <w:highlight w:val="white"/>
         </w:rPr>
       </w:pPr>
+      <w:r>
+        <w:rPr>
+          <w:rFonts w:ascii="Times New Roman" w:eastAsia="Times New Roman" w:hAnsi="Times New Roman" w:cs="Times New Roman"/>
+          <w:b/>
+          <w:highlight w:val="white"/>
+        </w:rPr>
+        <w:t>7.</w:t>
+      </w:r>
       <w:r>
         <w:rPr>
           <w:rFonts w:ascii="Times New Roman" w:eastAsia="Times New Roman" w:hAnsi="Times New Roman" w:cs="Times New Roman"/>
@@ -5258,7 +4961,7 @@
         </w:rPr>
         <w:lastRenderedPageBreak/>
         <w:drawing>
-          <wp:inline distT="114300" distB="114300" distL="114300" distR="114300">
+          <wp:inline distT="114300" distB="114300" distL="114300" distR="114300" wp14:anchorId="2F7EDC6B" wp14:editId="30DAB589">
             <wp:extent cx="3656589" cy="2300288"/>
             <wp:effectExtent l="0" t="0" r="0" b="0"/>
             <wp:docPr id="17" name="image17.jpg"/>
@@ -5322,36 +5025,35 @@
           <w:rFonts w:ascii="Times New Roman" w:eastAsia="Times New Roman" w:hAnsi="Times New Roman" w:cs="Times New Roman"/>
           <w:highlight w:val="white"/>
         </w:rPr>
-        <w:t xml:space="preserve">4: Teen Ratio and </w:t>
-      </w:r>
-      <w:proofErr w:type="spellStart"/>
-      <w:r>
+        <w:t>4: Teen Ratio and TweetNum</w:t>
+      </w:r>
+    </w:p>
+    <w:p>
+      <w:pPr>
+        <w:spacing w:line="360" w:lineRule="auto"/>
         <w:rPr>
           <w:rFonts w:ascii="Times New Roman" w:eastAsia="Times New Roman" w:hAnsi="Times New Roman" w:cs="Times New Roman"/>
           <w:highlight w:val="white"/>
         </w:rPr>
-        <w:t>TweetNum</w:t>
-      </w:r>
-      <w:proofErr w:type="spellEnd"/>
-    </w:p>
-    <w:p>
-      <w:pPr>
-        <w:spacing w:line="360" w:lineRule="auto"/>
-        <w:rPr>
-          <w:rFonts w:ascii="Times New Roman" w:eastAsia="Times New Roman" w:hAnsi="Times New Roman" w:cs="Times New Roman"/>
+      </w:pPr>
+    </w:p>
+    <w:p>
+      <w:pPr>
+        <w:spacing w:line="360" w:lineRule="auto"/>
+        <w:rPr>
+          <w:rFonts w:ascii="Times New Roman" w:eastAsia="Times New Roman" w:hAnsi="Times New Roman" w:cs="Times New Roman"/>
+          <w:b/>
           <w:highlight w:val="white"/>
         </w:rPr>
       </w:pPr>
-    </w:p>
-    <w:p>
-      <w:pPr>
-        <w:spacing w:line="360" w:lineRule="auto"/>
+      <w:r>
         <w:rPr>
           <w:rFonts w:ascii="Times New Roman" w:eastAsia="Times New Roman" w:hAnsi="Times New Roman" w:cs="Times New Roman"/>
           <w:b/>
           <w:highlight w:val="white"/>
         </w:rPr>
-      </w:pPr>
+        <w:t>7.</w:t>
+      </w:r>
       <w:r>
         <w:rPr>
           <w:rFonts w:ascii="Times New Roman" w:eastAsia="Times New Roman" w:hAnsi="Times New Roman" w:cs="Times New Roman"/>
@@ -5402,6 +5104,14 @@
           <w:highlight w:val="white"/>
         </w:rPr>
       </w:pPr>
+      <w:r>
+        <w:rPr>
+          <w:rFonts w:ascii="Times New Roman" w:eastAsia="Times New Roman" w:hAnsi="Times New Roman" w:cs="Times New Roman"/>
+          <w:b/>
+          <w:highlight w:val="white"/>
+        </w:rPr>
+        <w:t>7.</w:t>
+      </w:r>
       <w:r>
         <w:rPr>
           <w:rFonts w:ascii="Times New Roman" w:eastAsia="Times New Roman" w:hAnsi="Times New Roman" w:cs="Times New Roman"/>
@@ -5457,7 +5167,7 @@
           <w:highlight w:val="white"/>
         </w:rPr>
         <w:drawing>
-          <wp:inline distT="114300" distB="114300" distL="114300" distR="114300">
+          <wp:inline distT="114300" distB="114300" distL="114300" distR="114300" wp14:anchorId="5173193E" wp14:editId="479C3C82">
             <wp:extent cx="3633788" cy="2523920"/>
             <wp:effectExtent l="0" t="0" r="0" b="0"/>
             <wp:docPr id="16" name="image14.jpg"/>
@@ -5521,23 +5231,7 @@
           <w:rFonts w:ascii="Times New Roman" w:eastAsia="Times New Roman" w:hAnsi="Times New Roman" w:cs="Times New Roman"/>
           <w:highlight w:val="white"/>
         </w:rPr>
-        <w:t xml:space="preserve">5: Teen Ratio and </w:t>
-      </w:r>
-      <w:proofErr w:type="spellStart"/>
-      <w:r>
-        <w:rPr>
-          <w:rFonts w:ascii="Times New Roman" w:eastAsia="Times New Roman" w:hAnsi="Times New Roman" w:cs="Times New Roman"/>
-          <w:highlight w:val="white"/>
-        </w:rPr>
-        <w:t>TweetNum</w:t>
-      </w:r>
-      <w:proofErr w:type="spellEnd"/>
-      <w:r>
-        <w:rPr>
-          <w:rFonts w:ascii="Times New Roman" w:eastAsia="Times New Roman" w:hAnsi="Times New Roman" w:cs="Times New Roman"/>
-          <w:highlight w:val="white"/>
-        </w:rPr>
-        <w:t xml:space="preserve"> (modified) </w:t>
+        <w:t xml:space="preserve">5: Teen Ratio and TweetNum (modified) </w:t>
       </w:r>
     </w:p>
     <w:p>
@@ -5572,6 +5266,14 @@
           <w:b/>
           <w:highlight w:val="white"/>
         </w:rPr>
+        <w:t>7.</w:t>
+      </w:r>
+      <w:r>
+        <w:rPr>
+          <w:rFonts w:ascii="Times New Roman" w:eastAsia="Times New Roman" w:hAnsi="Times New Roman" w:cs="Times New Roman"/>
+          <w:b/>
+          <w:highlight w:val="white"/>
+        </w:rPr>
         <w:t>1.4 Summary</w:t>
       </w:r>
     </w:p>
@@ -5614,6 +5316,13 @@
           <w:rFonts w:ascii="Times New Roman" w:eastAsia="Times New Roman" w:hAnsi="Times New Roman" w:cs="Times New Roman"/>
           <w:b/>
         </w:rPr>
+        <w:t>7.</w:t>
+      </w:r>
+      <w:r>
+        <w:rPr>
+          <w:rFonts w:ascii="Times New Roman" w:eastAsia="Times New Roman" w:hAnsi="Times New Roman" w:cs="Times New Roman"/>
+          <w:b/>
+        </w:rPr>
         <w:t>2</w:t>
       </w:r>
       <w:r>
@@ -5683,21 +5392,7 @@
         <w:rPr>
           <w:rFonts w:ascii="Times New Roman" w:eastAsia="Times New Roman" w:hAnsi="Times New Roman" w:cs="Times New Roman"/>
         </w:rPr>
-        <w:t xml:space="preserve"> of </w:t>
-      </w:r>
-      <w:proofErr w:type="spellStart"/>
-      <w:r>
-        <w:rPr>
-          <w:rFonts w:ascii="Times New Roman" w:eastAsia="Times New Roman" w:hAnsi="Times New Roman" w:cs="Times New Roman"/>
-        </w:rPr>
-        <w:t>vigor</w:t>
-      </w:r>
-      <w:proofErr w:type="spellEnd"/>
-      <w:r>
-        <w:rPr>
-          <w:rFonts w:ascii="Times New Roman" w:eastAsia="Times New Roman" w:hAnsi="Times New Roman" w:cs="Times New Roman"/>
-        </w:rPr>
-        <w:t>.</w:t>
+        <w:t xml:space="preserve"> of vigor.</w:t>
       </w:r>
     </w:p>
     <w:p>
@@ -5735,23 +5430,37 @@
           <w:rFonts w:ascii="Times New Roman" w:eastAsia="Times New Roman" w:hAnsi="Times New Roman" w:cs="Times New Roman"/>
           <w:b/>
         </w:rPr>
-        <w:t>2.1 Analysis Method</w:t>
-      </w:r>
-    </w:p>
-    <w:p>
-      <w:pPr>
-        <w:spacing w:line="360" w:lineRule="auto"/>
-        <w:rPr>
-          <w:rFonts w:ascii="Times New Roman" w:eastAsia="Times New Roman" w:hAnsi="Times New Roman" w:cs="Times New Roman"/>
-          <w:b/>
-        </w:rPr>
-      </w:pPr>
-      <w:r>
-        <w:rPr>
-          <w:rFonts w:ascii="Times New Roman" w:eastAsia="Times New Roman" w:hAnsi="Times New Roman" w:cs="Times New Roman"/>
-          <w:b/>
-        </w:rPr>
-        <w:t>2.1.1 Limitation and Error in Lexicon Methods</w:t>
+        <w:t>7.2</w:t>
+      </w:r>
+      <w:r>
+        <w:rPr>
+          <w:rFonts w:ascii="Times New Roman" w:eastAsia="Times New Roman" w:hAnsi="Times New Roman" w:cs="Times New Roman"/>
+          <w:b/>
+        </w:rPr>
+        <w:t>.1 Analysis Method</w:t>
+      </w:r>
+    </w:p>
+    <w:p>
+      <w:pPr>
+        <w:spacing w:line="360" w:lineRule="auto"/>
+        <w:rPr>
+          <w:rFonts w:ascii="Times New Roman" w:eastAsia="Times New Roman" w:hAnsi="Times New Roman" w:cs="Times New Roman"/>
+          <w:b/>
+        </w:rPr>
+      </w:pPr>
+      <w:r>
+        <w:rPr>
+          <w:rFonts w:ascii="Times New Roman" w:eastAsia="Times New Roman" w:hAnsi="Times New Roman" w:cs="Times New Roman"/>
+          <w:b/>
+        </w:rPr>
+        <w:t xml:space="preserve">(1) </w:t>
+      </w:r>
+      <w:r>
+        <w:rPr>
+          <w:rFonts w:ascii="Times New Roman" w:eastAsia="Times New Roman" w:hAnsi="Times New Roman" w:cs="Times New Roman"/>
+          <w:b/>
+        </w:rPr>
+        <w:t>Limitation and Error in Lexicon Methods</w:t>
       </w:r>
     </w:p>
     <w:p>
@@ -5794,7 +5503,14 @@
           <w:rFonts w:ascii="Times New Roman" w:eastAsia="Times New Roman" w:hAnsi="Times New Roman" w:cs="Times New Roman"/>
           <w:b/>
         </w:rPr>
-        <w:t>2.1.2 VADER and Error Handling</w:t>
+        <w:t xml:space="preserve">(2) </w:t>
+      </w:r>
+      <w:r>
+        <w:rPr>
+          <w:rFonts w:ascii="Times New Roman" w:eastAsia="Times New Roman" w:hAnsi="Times New Roman" w:cs="Times New Roman"/>
+          <w:b/>
+        </w:rPr>
+        <w:t>VADER and Error Handling</w:t>
       </w:r>
     </w:p>
     <w:p>
@@ -5809,37 +5525,30 @@
           <w:rFonts w:ascii="Times New Roman" w:eastAsia="Times New Roman" w:hAnsi="Times New Roman" w:cs="Times New Roman"/>
         </w:rPr>
         <w:lastRenderedPageBreak/>
-        <w:t xml:space="preserve">Due to the reasons described above, after comparison we decided to use Valence Aware Dictionary and </w:t>
-      </w:r>
-      <w:proofErr w:type="spellStart"/>
-      <w:r>
-        <w:rPr>
-          <w:rFonts w:ascii="Times New Roman" w:eastAsia="Times New Roman" w:hAnsi="Times New Roman" w:cs="Times New Roman"/>
-        </w:rPr>
-        <w:t>sEntiment</w:t>
-      </w:r>
-      <w:proofErr w:type="spellEnd"/>
-      <w:r>
-        <w:rPr>
-          <w:rFonts w:ascii="Times New Roman" w:eastAsia="Times New Roman" w:hAnsi="Times New Roman" w:cs="Times New Roman"/>
-        </w:rPr>
-        <w:t xml:space="preserve"> Reasoner (VADER) as our main sentiment analysis method. VADER is a famous lexicon and rule-based sentiment analysis tool that is specifically attuned to sentiments expressed in social media. Like other methods based on lexicons of sentiment-related words, VADER identifies each word of the text as to whether it is positive or negative according to the lexicon. But the difference is that each word in VADER lexicon has an actual rating score, for example “good” is 1.9 and “nice” is 1.8, and that means each word is treated with different weight in VADER. VADER will capture each word’s contribution in the text and produce a final metric - the compound score, which has been standardized to range between -1 and 1, to measure the sentiment in the text. Besides, another advantage of VADER is that emoticons and capitalized words, which are commonly used in tweets, in the text are taken into account. And last but not least, VADER has extremely fast processing speed which best fits for our big tweet data.</w:t>
-      </w:r>
-    </w:p>
-    <w:p>
-      <w:pPr>
-        <w:spacing w:line="360" w:lineRule="auto"/>
-        <w:rPr>
-          <w:rFonts w:ascii="Times New Roman" w:eastAsia="Times New Roman" w:hAnsi="Times New Roman" w:cs="Times New Roman"/>
-          <w:b/>
-        </w:rPr>
-      </w:pPr>
-      <w:r>
-        <w:rPr>
-          <w:rFonts w:ascii="Times New Roman" w:eastAsia="Times New Roman" w:hAnsi="Times New Roman" w:cs="Times New Roman"/>
-          <w:b/>
-        </w:rPr>
-        <w:t>2.2 Analysis Steps</w:t>
+        <w:t>Due to the reasons described above, after comparison we decided to use Valence Aware Dictionary and sEntiment Reasoner (VADER) as our main sentiment analysis method. VADER is a famous lexicon and rule-based sentiment analysis tool that is specifically attuned to sentiments expressed in social media. Like other methods based on lexicons of sentiment-related words, VADER identifies each word of the text as to whether it is positive or negative according to the lexicon. But the difference is that each word in VADER lexicon has an actual rating score, for example “good” is 1.9 and “nice” is 1.8, and that means each word is treated with different weight in VADER. VADER will capture each word’s contribution in the text and produce a final metric - the compound score, which has been standardized to range between -1 and 1, to measure the sentiment in the text. Besides, another advantage of VADER is that emoticons and capitalized words, which are commonly used in tweets, in the text are taken into account. And last but not least, VADER has extremely fast processing speed which best fits for our big tweet data.</w:t>
+      </w:r>
+    </w:p>
+    <w:p>
+      <w:pPr>
+        <w:spacing w:line="360" w:lineRule="auto"/>
+        <w:rPr>
+          <w:rFonts w:ascii="Times New Roman" w:eastAsia="Times New Roman" w:hAnsi="Times New Roman" w:cs="Times New Roman"/>
+          <w:b/>
+        </w:rPr>
+      </w:pPr>
+      <w:r>
+        <w:rPr>
+          <w:rFonts w:ascii="Times New Roman" w:eastAsia="Times New Roman" w:hAnsi="Times New Roman" w:cs="Times New Roman"/>
+          <w:b/>
+        </w:rPr>
+        <w:t>7.2</w:t>
+      </w:r>
+      <w:r>
+        <w:rPr>
+          <w:rFonts w:ascii="Times New Roman" w:eastAsia="Times New Roman" w:hAnsi="Times New Roman" w:cs="Times New Roman"/>
+          <w:b/>
+        </w:rPr>
+        <w:t>.2 Analysis Steps</w:t>
       </w:r>
     </w:p>
     <w:p>
@@ -5878,60 +5587,60 @@
           <w:rFonts w:ascii="Times New Roman" w:eastAsia="Times New Roman" w:hAnsi="Times New Roman" w:cs="Times New Roman"/>
           <w:b/>
         </w:rPr>
-        <w:t>2.2.1 Processing AURIN Data</w:t>
-      </w:r>
-    </w:p>
-    <w:p>
-      <w:pPr>
-        <w:spacing w:line="360" w:lineRule="auto"/>
-        <w:rPr>
-          <w:rFonts w:ascii="Times New Roman" w:eastAsia="Times New Roman" w:hAnsi="Times New Roman" w:cs="Times New Roman"/>
-        </w:rPr>
-      </w:pPr>
-      <w:r>
-        <w:rPr>
-          <w:rFonts w:ascii="Times New Roman" w:eastAsia="Times New Roman" w:hAnsi="Times New Roman" w:cs="Times New Roman"/>
-        </w:rPr>
-        <w:t xml:space="preserve">As we mentioned above, we downloaded the population by age and sex data and Income data of Greater Melbourne and Greater Sydney within SA3 scope from AURIN portal. As for income data, we extracted “Estimates </w:t>
-      </w:r>
-      <w:proofErr w:type="gramStart"/>
-      <w:r>
-        <w:rPr>
-          <w:rFonts w:ascii="Times New Roman" w:eastAsia="Times New Roman" w:hAnsi="Times New Roman" w:cs="Times New Roman"/>
-        </w:rPr>
-        <w:t>Of</w:t>
-      </w:r>
-      <w:proofErr w:type="gramEnd"/>
-      <w:r>
-        <w:rPr>
-          <w:rFonts w:ascii="Times New Roman" w:eastAsia="Times New Roman" w:hAnsi="Times New Roman" w:cs="Times New Roman"/>
-        </w:rPr>
-        <w:t xml:space="preserve"> Personal Income Mean Total Income (Excl. Government Pensions) $” to represent regional annual mean income. </w:t>
-      </w:r>
-    </w:p>
-    <w:p>
-      <w:pPr>
-        <w:spacing w:line="360" w:lineRule="auto"/>
-        <w:rPr>
-          <w:rFonts w:ascii="Times New Roman" w:eastAsia="Times New Roman" w:hAnsi="Times New Roman" w:cs="Times New Roman"/>
-          <w:b/>
-        </w:rPr>
-      </w:pPr>
-    </w:p>
-    <w:p>
-      <w:pPr>
-        <w:spacing w:line="360" w:lineRule="auto"/>
-        <w:rPr>
-          <w:rFonts w:ascii="Times New Roman" w:eastAsia="Times New Roman" w:hAnsi="Times New Roman" w:cs="Times New Roman"/>
-          <w:b/>
-        </w:rPr>
-      </w:pPr>
-      <w:r>
-        <w:rPr>
-          <w:rFonts w:ascii="Times New Roman" w:eastAsia="Times New Roman" w:hAnsi="Times New Roman" w:cs="Times New Roman"/>
-          <w:b/>
-        </w:rPr>
-        <w:t>2.2.2 Doing Sentiment Analysis on Tweets</w:t>
+        <w:t xml:space="preserve">(1) </w:t>
+      </w:r>
+      <w:r>
+        <w:rPr>
+          <w:rFonts w:ascii="Times New Roman" w:eastAsia="Times New Roman" w:hAnsi="Times New Roman" w:cs="Times New Roman"/>
+          <w:b/>
+        </w:rPr>
+        <w:t>Processing AURIN Data</w:t>
+      </w:r>
+    </w:p>
+    <w:p>
+      <w:pPr>
+        <w:spacing w:line="360" w:lineRule="auto"/>
+        <w:rPr>
+          <w:rFonts w:ascii="Times New Roman" w:eastAsia="Times New Roman" w:hAnsi="Times New Roman" w:cs="Times New Roman"/>
+        </w:rPr>
+      </w:pPr>
+      <w:r>
+        <w:rPr>
+          <w:rFonts w:ascii="Times New Roman" w:eastAsia="Times New Roman" w:hAnsi="Times New Roman" w:cs="Times New Roman"/>
+        </w:rPr>
+        <w:t xml:space="preserve">As we mentioned above, we downloaded the population by age and sex data and Income data of Greater Melbourne and Greater Sydney within SA3 scope from AURIN portal. As for income data, we extracted “Estimates Of Personal Income Mean Total Income (Excl. Government Pensions) $” to represent regional annual mean income. </w:t>
+      </w:r>
+    </w:p>
+    <w:p>
+      <w:pPr>
+        <w:spacing w:line="360" w:lineRule="auto"/>
+        <w:rPr>
+          <w:rFonts w:ascii="Times New Roman" w:eastAsia="Times New Roman" w:hAnsi="Times New Roman" w:cs="Times New Roman"/>
+          <w:b/>
+        </w:rPr>
+      </w:pPr>
+    </w:p>
+    <w:p>
+      <w:pPr>
+        <w:spacing w:line="360" w:lineRule="auto"/>
+        <w:rPr>
+          <w:rFonts w:ascii="Times New Roman" w:eastAsia="Times New Roman" w:hAnsi="Times New Roman" w:cs="Times New Roman"/>
+          <w:b/>
+        </w:rPr>
+      </w:pPr>
+      <w:r>
+        <w:rPr>
+          <w:rFonts w:ascii="Times New Roman" w:eastAsia="Times New Roman" w:hAnsi="Times New Roman" w:cs="Times New Roman"/>
+          <w:b/>
+        </w:rPr>
+        <w:t xml:space="preserve">(2) </w:t>
+      </w:r>
+      <w:r>
+        <w:rPr>
+          <w:rFonts w:ascii="Times New Roman" w:eastAsia="Times New Roman" w:hAnsi="Times New Roman" w:cs="Times New Roman"/>
+          <w:b/>
+        </w:rPr>
+        <w:t>Doing Sentiment Analysis on Tweets</w:t>
       </w:r>
     </w:p>
     <w:p>
@@ -5970,7 +5679,14 @@
           <w:rFonts w:ascii="Times New Roman" w:eastAsia="Times New Roman" w:hAnsi="Times New Roman" w:cs="Times New Roman"/>
           <w:b/>
         </w:rPr>
-        <w:t>2.2.3 Comparison between Sentiment Results and AURIN Data</w:t>
+        <w:t>(3)</w:t>
+      </w:r>
+      <w:r>
+        <w:rPr>
+          <w:rFonts w:ascii="Times New Roman" w:eastAsia="Times New Roman" w:hAnsi="Times New Roman" w:cs="Times New Roman"/>
+          <w:b/>
+        </w:rPr>
+        <w:t xml:space="preserve"> Comparison between Sentiment Results and AURIN Data</w:t>
       </w:r>
     </w:p>
     <w:p>
@@ -6002,6 +5718,13 @@
           <w:b/>
         </w:rPr>
         <w:lastRenderedPageBreak/>
+        <w:t>7.</w:t>
+      </w:r>
+      <w:r>
+        <w:rPr>
+          <w:rFonts w:ascii="Times New Roman" w:eastAsia="Times New Roman" w:hAnsi="Times New Roman" w:cs="Times New Roman"/>
+          <w:b/>
+        </w:rPr>
         <w:t>2.3 Results</w:t>
       </w:r>
     </w:p>
@@ -6018,7 +5741,14 @@
           <w:rFonts w:ascii="Times New Roman" w:eastAsia="Times New Roman" w:hAnsi="Times New Roman" w:cs="Times New Roman"/>
           <w:b/>
         </w:rPr>
-        <w:t>2.3.1 Income and Satisfactory Degree</w:t>
+        <w:t>(1)</w:t>
+      </w:r>
+      <w:r>
+        <w:rPr>
+          <w:rFonts w:ascii="Times New Roman" w:eastAsia="Times New Roman" w:hAnsi="Times New Roman" w:cs="Times New Roman"/>
+          <w:b/>
+        </w:rPr>
+        <w:t xml:space="preserve"> Income and Satisfactory Degree</w:t>
       </w:r>
     </w:p>
     <w:p>
@@ -6068,7 +5798,7 @@
           <w:noProof/>
         </w:rPr>
         <w:drawing>
-          <wp:inline distT="114300" distB="114300" distL="114300" distR="114300">
+          <wp:inline distT="114300" distB="114300" distL="114300" distR="114300" wp14:anchorId="4FCA3106" wp14:editId="1AC79F4E">
             <wp:extent cx="4572000" cy="2752725"/>
             <wp:effectExtent l="0" t="0" r="0" b="0"/>
             <wp:docPr id="15" name="image2.png"/>
@@ -6160,7 +5890,14 @@
           <w:rFonts w:ascii="Times New Roman" w:eastAsia="Times New Roman" w:hAnsi="Times New Roman" w:cs="Times New Roman"/>
           <w:b/>
         </w:rPr>
-        <w:t>2.3.2 Teen Ratio and Satisfactory Degree</w:t>
+        <w:t>(2)</w:t>
+      </w:r>
+      <w:r>
+        <w:rPr>
+          <w:rFonts w:ascii="Times New Roman" w:eastAsia="Times New Roman" w:hAnsi="Times New Roman" w:cs="Times New Roman"/>
+          <w:b/>
+        </w:rPr>
+        <w:t xml:space="preserve"> Teen Ratio and Satisfactory Degree</w:t>
       </w:r>
     </w:p>
     <w:p>
@@ -6223,7 +5960,7 @@
           <w:noProof/>
         </w:rPr>
         <w:drawing>
-          <wp:inline distT="114300" distB="114300" distL="114300" distR="114300">
+          <wp:inline distT="114300" distB="114300" distL="114300" distR="114300" wp14:anchorId="77372AEE" wp14:editId="1A76E420">
             <wp:extent cx="4581525" cy="2752725"/>
             <wp:effectExtent l="0" t="0" r="0" b="0"/>
             <wp:docPr id="2" name="image4.png"/>
@@ -6306,7 +6043,7 @@
           <w:noProof/>
         </w:rPr>
         <w:drawing>
-          <wp:inline distT="114300" distB="114300" distL="114300" distR="114300">
+          <wp:inline distT="114300" distB="114300" distL="114300" distR="114300" wp14:anchorId="5E1A563F" wp14:editId="336B98B0">
             <wp:extent cx="4581525" cy="2752725"/>
             <wp:effectExtent l="0" t="0" r="0" b="0"/>
             <wp:docPr id="13" name="image15.png"/>
@@ -6396,6 +6133,13 @@
           <w:rFonts w:ascii="Times New Roman" w:eastAsia="Times New Roman" w:hAnsi="Times New Roman" w:cs="Times New Roman"/>
           <w:b/>
         </w:rPr>
+        <w:t>7.</w:t>
+      </w:r>
+      <w:r>
+        <w:rPr>
+          <w:rFonts w:ascii="Times New Roman" w:eastAsia="Times New Roman" w:hAnsi="Times New Roman" w:cs="Times New Roman"/>
+          <w:b/>
+        </w:rPr>
         <w:t>2.4 Summary</w:t>
       </w:r>
     </w:p>
@@ -6441,6 +6185,13 @@
           <w:rFonts w:ascii="Times New Roman" w:eastAsia="Times New Roman" w:hAnsi="Times New Roman" w:cs="Times New Roman"/>
           <w:b/>
         </w:rPr>
+        <w:t>7.</w:t>
+      </w:r>
+      <w:r>
+        <w:rPr>
+          <w:rFonts w:ascii="Times New Roman" w:eastAsia="Times New Roman" w:hAnsi="Times New Roman" w:cs="Times New Roman"/>
+          <w:b/>
+        </w:rPr>
         <w:t xml:space="preserve">3 </w:t>
       </w:r>
       <w:r>
@@ -6482,7 +6233,7 @@
     </w:p>
     <w:p>
       <w:pPr>
-        <w:pStyle w:val="Subtitle"/>
+        <w:pStyle w:val="a4"/>
         <w:spacing w:after="0" w:line="360" w:lineRule="auto"/>
         <w:rPr>
           <w:rFonts w:ascii="Times New Roman" w:hAnsi="Times New Roman" w:cs="Times New Roman"/>
@@ -6572,7 +6323,7 @@
     </w:p>
     <w:p>
       <w:pPr>
-        <w:pStyle w:val="Subtitle"/>
+        <w:pStyle w:val="a4"/>
         <w:spacing w:after="0" w:line="360" w:lineRule="auto"/>
         <w:rPr>
           <w:rFonts w:ascii="Times New Roman" w:hAnsi="Times New Roman" w:cs="Times New Roman"/>
@@ -6622,7 +6373,7 @@
     </w:p>
     <w:p>
       <w:pPr>
-        <w:pStyle w:val="ListParagraph"/>
+        <w:pStyle w:val="aa"/>
         <w:numPr>
           <w:ilvl w:val="0"/>
           <w:numId w:val="14"/>
@@ -6644,7 +6395,7 @@
     </w:p>
     <w:p>
       <w:pPr>
-        <w:pStyle w:val="ListParagraph"/>
+        <w:pStyle w:val="aa"/>
         <w:numPr>
           <w:ilvl w:val="0"/>
           <w:numId w:val="14"/>
@@ -6690,21 +6441,7 @@
           <w:rFonts w:ascii="Times New Roman" w:hAnsi="Times New Roman" w:cs="Times New Roman"/>
         </w:rPr>
         <w:lastRenderedPageBreak/>
-        <w:t xml:space="preserve">can ask each core only to process the </w:t>
-      </w:r>
-      <w:proofErr w:type="spellStart"/>
-      <w:r>
-        <w:rPr>
-          <w:rFonts w:ascii="Times New Roman" w:hAnsi="Times New Roman" w:cs="Times New Roman"/>
-        </w:rPr>
-        <w:t>i-th</w:t>
-      </w:r>
-      <w:proofErr w:type="spellEnd"/>
-      <w:r>
-        <w:rPr>
-          <w:rFonts w:ascii="Times New Roman" w:hAnsi="Times New Roman" w:cs="Times New Roman"/>
-        </w:rPr>
-        <w:t xml:space="preserve"> tweets where </w:t>
+        <w:t xml:space="preserve">can ask each core only to process the i-th tweets where </w:t>
       </w:r>
       <m:oMath>
         <m:r>
@@ -6734,7 +6471,7 @@
           <w:noProof/>
         </w:rPr>
         <w:drawing>
-          <wp:inline distT="0" distB="0" distL="0" distR="0" wp14:anchorId="366F12BA" wp14:editId="5E2E3A44">
+          <wp:inline distT="0" distB="0" distL="0" distR="0" wp14:anchorId="41CD5DB2" wp14:editId="7E90539F">
             <wp:extent cx="2586827" cy="1940118"/>
             <wp:effectExtent l="0" t="0" r="4445" b="3175"/>
             <wp:docPr id="24" name="Picture 24"/>
@@ -6794,7 +6531,7 @@
           <w:noProof/>
         </w:rPr>
         <w:drawing>
-          <wp:inline distT="0" distB="0" distL="0" distR="0" wp14:anchorId="2E7E3498" wp14:editId="3AB488A8">
+          <wp:inline distT="0" distB="0" distL="0" distR="0" wp14:anchorId="01E4F26D" wp14:editId="4734F638">
             <wp:extent cx="2608028" cy="2107756"/>
             <wp:effectExtent l="0" t="0" r="1905" b="6985"/>
             <wp:docPr id="5" name="Picture 5"/>
@@ -6870,7 +6607,7 @@
     </w:p>
     <w:p>
       <w:pPr>
-        <w:pStyle w:val="Subtitle"/>
+        <w:pStyle w:val="a4"/>
         <w:spacing w:after="0" w:line="360" w:lineRule="auto"/>
         <w:rPr>
           <w:rFonts w:ascii="Times New Roman" w:hAnsi="Times New Roman" w:cs="Times New Roman"/>
@@ -6971,7 +6708,7 @@
           <w:noProof/>
         </w:rPr>
         <w:drawing>
-          <wp:inline distT="0" distB="0" distL="0" distR="0" wp14:anchorId="3AEB5BEA" wp14:editId="7231F366">
+          <wp:inline distT="0" distB="0" distL="0" distR="0" wp14:anchorId="55D6AC25" wp14:editId="2796E434">
             <wp:extent cx="4798695" cy="2011680"/>
             <wp:effectExtent l="0" t="0" r="1905" b="7620"/>
             <wp:docPr id="25" name="Picture 25"/>
@@ -7033,7 +6770,7 @@
     </w:p>
     <w:p>
       <w:pPr>
-        <w:pStyle w:val="Subtitle"/>
+        <w:pStyle w:val="a4"/>
         <w:spacing w:after="0" w:line="360" w:lineRule="auto"/>
         <w:rPr>
           <w:rFonts w:ascii="Times New Roman" w:hAnsi="Times New Roman" w:cs="Times New Roman"/>
@@ -7565,13 +7302,13 @@
               <w:spacing w:line="360" w:lineRule="auto"/>
               <w:jc w:val="center"/>
               <w:rPr>
-                <w:rFonts w:ascii="Times New Roman" w:eastAsia="DengXian" w:hAnsi="Times New Roman" w:cs="Times New Roman"/>
+                <w:rFonts w:ascii="Times New Roman" w:eastAsia="等线" w:hAnsi="Times New Roman" w:cs="Times New Roman"/>
                 <w:color w:val="000000"/>
               </w:rPr>
             </w:pPr>
             <w:r>
               <w:rPr>
-                <w:rFonts w:ascii="Times New Roman" w:eastAsia="DengXian" w:hAnsi="Times New Roman" w:cs="Times New Roman"/>
+                <w:rFonts w:ascii="Times New Roman" w:eastAsia="等线" w:hAnsi="Times New Roman" w:cs="Times New Roman"/>
                 <w:color w:val="000000"/>
               </w:rPr>
               <w:t xml:space="preserve">　</w:t>
@@ -7591,13 +7328,13 @@
               <w:spacing w:line="360" w:lineRule="auto"/>
               <w:jc w:val="center"/>
               <w:rPr>
-                <w:rFonts w:ascii="Times New Roman" w:eastAsia="DengXian" w:hAnsi="Times New Roman" w:cs="Times New Roman"/>
+                <w:rFonts w:ascii="Times New Roman" w:eastAsia="等线" w:hAnsi="Times New Roman" w:cs="Times New Roman"/>
                 <w:color w:val="000000"/>
               </w:rPr>
             </w:pPr>
             <w:r>
               <w:rPr>
-                <w:rFonts w:ascii="Times New Roman" w:eastAsia="DengXian" w:hAnsi="Times New Roman" w:cs="Times New Roman"/>
+                <w:rFonts w:ascii="Times New Roman" w:eastAsia="等线" w:hAnsi="Times New Roman" w:cs="Times New Roman"/>
                 <w:color w:val="000000"/>
               </w:rPr>
               <w:t>total tweets</w:t>
@@ -7617,13 +7354,13 @@
               <w:spacing w:line="360" w:lineRule="auto"/>
               <w:jc w:val="center"/>
               <w:rPr>
-                <w:rFonts w:ascii="Times New Roman" w:eastAsia="DengXian" w:hAnsi="Times New Roman" w:cs="Times New Roman"/>
+                <w:rFonts w:ascii="Times New Roman" w:eastAsia="等线" w:hAnsi="Times New Roman" w:cs="Times New Roman"/>
                 <w:color w:val="000000"/>
               </w:rPr>
             </w:pPr>
             <w:r>
               <w:rPr>
-                <w:rFonts w:ascii="Times New Roman" w:eastAsia="DengXian" w:hAnsi="Times New Roman" w:cs="Times New Roman"/>
+                <w:rFonts w:ascii="Times New Roman" w:eastAsia="等线" w:hAnsi="Times New Roman" w:cs="Times New Roman"/>
                 <w:color w:val="000000"/>
               </w:rPr>
               <w:t>Travel-related tweets</w:t>
@@ -7643,13 +7380,13 @@
               <w:spacing w:line="360" w:lineRule="auto"/>
               <w:jc w:val="center"/>
               <w:rPr>
-                <w:rFonts w:ascii="Times New Roman" w:eastAsia="DengXian" w:hAnsi="Times New Roman" w:cs="Times New Roman"/>
+                <w:rFonts w:ascii="Times New Roman" w:eastAsia="等线" w:hAnsi="Times New Roman" w:cs="Times New Roman"/>
                 <w:color w:val="000000"/>
               </w:rPr>
             </w:pPr>
             <w:r>
               <w:rPr>
-                <w:rFonts w:ascii="Times New Roman" w:eastAsia="DengXian" w:hAnsi="Times New Roman" w:cs="Times New Roman"/>
+                <w:rFonts w:ascii="Times New Roman" w:eastAsia="等线" w:hAnsi="Times New Roman" w:cs="Times New Roman"/>
                 <w:color w:val="000000"/>
               </w:rPr>
               <w:t>population</w:t>
@@ -7669,13 +7406,13 @@
               <w:spacing w:line="360" w:lineRule="auto"/>
               <w:jc w:val="center"/>
               <w:rPr>
-                <w:rFonts w:ascii="Times New Roman" w:eastAsia="DengXian" w:hAnsi="Times New Roman" w:cs="Times New Roman"/>
+                <w:rFonts w:ascii="Times New Roman" w:eastAsia="等线" w:hAnsi="Times New Roman" w:cs="Times New Roman"/>
                 <w:color w:val="000000"/>
               </w:rPr>
             </w:pPr>
             <w:r>
               <w:rPr>
-                <w:rFonts w:ascii="Times New Roman" w:eastAsia="DengXian" w:hAnsi="Times New Roman" w:cs="Times New Roman"/>
+                <w:rFonts w:ascii="Times New Roman" w:eastAsia="等线" w:hAnsi="Times New Roman" w:cs="Times New Roman"/>
                 <w:color w:val="000000"/>
               </w:rPr>
               <w:t>income</w:t>
@@ -7699,13 +7436,13 @@
             <w:pPr>
               <w:spacing w:line="360" w:lineRule="auto"/>
               <w:rPr>
-                <w:rFonts w:ascii="Times New Roman" w:eastAsia="DengXian" w:hAnsi="Times New Roman" w:cs="Times New Roman"/>
+                <w:rFonts w:ascii="Times New Roman" w:eastAsia="等线" w:hAnsi="Times New Roman" w:cs="Times New Roman"/>
                 <w:color w:val="000000"/>
               </w:rPr>
             </w:pPr>
             <w:r>
               <w:rPr>
-                <w:rFonts w:ascii="Times New Roman" w:eastAsia="DengXian" w:hAnsi="Times New Roman" w:cs="Times New Roman"/>
+                <w:rFonts w:ascii="Times New Roman" w:eastAsia="等线" w:hAnsi="Times New Roman" w:cs="Times New Roman"/>
                 <w:color w:val="000000"/>
               </w:rPr>
               <w:t>total tweets</w:t>
@@ -7725,13 +7462,13 @@
               <w:spacing w:line="360" w:lineRule="auto"/>
               <w:jc w:val="right"/>
               <w:rPr>
-                <w:rFonts w:ascii="Times New Roman" w:eastAsia="DengXian" w:hAnsi="Times New Roman" w:cs="Times New Roman"/>
+                <w:rFonts w:ascii="Times New Roman" w:eastAsia="等线" w:hAnsi="Times New Roman" w:cs="Times New Roman"/>
                 <w:color w:val="000000"/>
               </w:rPr>
             </w:pPr>
             <w:r>
               <w:rPr>
-                <w:rFonts w:ascii="Times New Roman" w:eastAsia="DengXian" w:hAnsi="Times New Roman" w:cs="Times New Roman"/>
+                <w:rFonts w:ascii="Times New Roman" w:eastAsia="等线" w:hAnsi="Times New Roman" w:cs="Times New Roman"/>
                 <w:color w:val="000000"/>
               </w:rPr>
               <w:t>1</w:t>
@@ -7751,7 +7488,7 @@
               <w:spacing w:line="360" w:lineRule="auto"/>
               <w:jc w:val="right"/>
               <w:rPr>
-                <w:rFonts w:ascii="Times New Roman" w:eastAsia="DengXian" w:hAnsi="Times New Roman" w:cs="Times New Roman"/>
+                <w:rFonts w:ascii="Times New Roman" w:eastAsia="等线" w:hAnsi="Times New Roman" w:cs="Times New Roman"/>
                 <w:color w:val="000000"/>
               </w:rPr>
             </w:pPr>
@@ -7812,13 +7549,13 @@
             <w:pPr>
               <w:spacing w:line="360" w:lineRule="auto"/>
               <w:rPr>
-                <w:rFonts w:ascii="Times New Roman" w:eastAsia="DengXian" w:hAnsi="Times New Roman" w:cs="Times New Roman"/>
+                <w:rFonts w:ascii="Times New Roman" w:eastAsia="等线" w:hAnsi="Times New Roman" w:cs="Times New Roman"/>
                 <w:color w:val="000000"/>
               </w:rPr>
             </w:pPr>
             <w:r>
               <w:rPr>
-                <w:rFonts w:ascii="Times New Roman" w:eastAsia="DengXian" w:hAnsi="Times New Roman" w:cs="Times New Roman"/>
+                <w:rFonts w:ascii="Times New Roman" w:eastAsia="等线" w:hAnsi="Times New Roman" w:cs="Times New Roman"/>
                 <w:color w:val="000000"/>
               </w:rPr>
               <w:t>Travel-related tweets</w:t>
@@ -7838,13 +7575,13 @@
               <w:spacing w:line="360" w:lineRule="auto"/>
               <w:jc w:val="right"/>
               <w:rPr>
-                <w:rFonts w:ascii="Times New Roman" w:eastAsia="DengXian" w:hAnsi="Times New Roman" w:cs="Times New Roman"/>
+                <w:rFonts w:ascii="Times New Roman" w:eastAsia="等线" w:hAnsi="Times New Roman" w:cs="Times New Roman"/>
                 <w:color w:val="000000"/>
               </w:rPr>
             </w:pPr>
             <w:r>
               <w:rPr>
-                <w:rFonts w:ascii="Times New Roman" w:eastAsia="DengXian" w:hAnsi="Times New Roman" w:cs="Times New Roman"/>
+                <w:rFonts w:ascii="Times New Roman" w:eastAsia="等线" w:hAnsi="Times New Roman" w:cs="Times New Roman"/>
                 <w:color w:val="000000"/>
               </w:rPr>
               <w:t>0.986</w:t>
@@ -7864,13 +7601,13 @@
               <w:spacing w:line="360" w:lineRule="auto"/>
               <w:jc w:val="right"/>
               <w:rPr>
-                <w:rFonts w:ascii="Times New Roman" w:eastAsia="DengXian" w:hAnsi="Times New Roman" w:cs="Times New Roman"/>
+                <w:rFonts w:ascii="Times New Roman" w:eastAsia="等线" w:hAnsi="Times New Roman" w:cs="Times New Roman"/>
                 <w:color w:val="000000"/>
               </w:rPr>
             </w:pPr>
             <w:r>
               <w:rPr>
-                <w:rFonts w:ascii="Times New Roman" w:eastAsia="DengXian" w:hAnsi="Times New Roman" w:cs="Times New Roman"/>
+                <w:rFonts w:ascii="Times New Roman" w:eastAsia="等线" w:hAnsi="Times New Roman" w:cs="Times New Roman"/>
                 <w:color w:val="000000"/>
               </w:rPr>
               <w:t>1</w:t>
@@ -7890,7 +7627,7 @@
               <w:spacing w:line="360" w:lineRule="auto"/>
               <w:jc w:val="right"/>
               <w:rPr>
-                <w:rFonts w:ascii="Times New Roman" w:eastAsia="DengXian" w:hAnsi="Times New Roman" w:cs="Times New Roman"/>
+                <w:rFonts w:ascii="Times New Roman" w:eastAsia="等线" w:hAnsi="Times New Roman" w:cs="Times New Roman"/>
                 <w:color w:val="000000"/>
               </w:rPr>
             </w:pPr>
@@ -7932,13 +7669,13 @@
             <w:pPr>
               <w:spacing w:line="360" w:lineRule="auto"/>
               <w:rPr>
-                <w:rFonts w:ascii="Times New Roman" w:eastAsia="DengXian" w:hAnsi="Times New Roman" w:cs="Times New Roman"/>
+                <w:rFonts w:ascii="Times New Roman" w:eastAsia="等线" w:hAnsi="Times New Roman" w:cs="Times New Roman"/>
                 <w:color w:val="000000"/>
               </w:rPr>
             </w:pPr>
             <w:r>
               <w:rPr>
-                <w:rFonts w:ascii="Times New Roman" w:eastAsia="DengXian" w:hAnsi="Times New Roman" w:cs="Times New Roman"/>
+                <w:rFonts w:ascii="Times New Roman" w:eastAsia="等线" w:hAnsi="Times New Roman" w:cs="Times New Roman"/>
                 <w:color w:val="000000"/>
               </w:rPr>
               <w:t>population</w:t>
@@ -7958,13 +7695,13 @@
               <w:spacing w:line="360" w:lineRule="auto"/>
               <w:jc w:val="right"/>
               <w:rPr>
-                <w:rFonts w:ascii="Times New Roman" w:eastAsia="DengXian" w:hAnsi="Times New Roman" w:cs="Times New Roman"/>
+                <w:rFonts w:ascii="Times New Roman" w:eastAsia="等线" w:hAnsi="Times New Roman" w:cs="Times New Roman"/>
                 <w:color w:val="000000"/>
               </w:rPr>
             </w:pPr>
             <w:r>
               <w:rPr>
-                <w:rFonts w:ascii="Times New Roman" w:eastAsia="DengXian" w:hAnsi="Times New Roman" w:cs="Times New Roman"/>
+                <w:rFonts w:ascii="Times New Roman" w:eastAsia="等线" w:hAnsi="Times New Roman" w:cs="Times New Roman"/>
                 <w:color w:val="000000"/>
               </w:rPr>
               <w:t>0.467</w:t>
@@ -7984,13 +7721,13 @@
               <w:spacing w:line="360" w:lineRule="auto"/>
               <w:jc w:val="right"/>
               <w:rPr>
-                <w:rFonts w:ascii="Times New Roman" w:eastAsia="DengXian" w:hAnsi="Times New Roman" w:cs="Times New Roman"/>
+                <w:rFonts w:ascii="Times New Roman" w:eastAsia="等线" w:hAnsi="Times New Roman" w:cs="Times New Roman"/>
                 <w:color w:val="000000"/>
               </w:rPr>
             </w:pPr>
             <w:r>
               <w:rPr>
-                <w:rFonts w:ascii="Times New Roman" w:eastAsia="DengXian" w:hAnsi="Times New Roman" w:cs="Times New Roman"/>
+                <w:rFonts w:ascii="Times New Roman" w:eastAsia="等线" w:hAnsi="Times New Roman" w:cs="Times New Roman"/>
                 <w:color w:val="000000"/>
               </w:rPr>
               <w:t>0.456</w:t>
@@ -8010,13 +7747,13 @@
               <w:spacing w:line="360" w:lineRule="auto"/>
               <w:jc w:val="right"/>
               <w:rPr>
-                <w:rFonts w:ascii="Times New Roman" w:eastAsia="DengXian" w:hAnsi="Times New Roman" w:cs="Times New Roman"/>
+                <w:rFonts w:ascii="Times New Roman" w:eastAsia="等线" w:hAnsi="Times New Roman" w:cs="Times New Roman"/>
                 <w:color w:val="000000"/>
               </w:rPr>
             </w:pPr>
             <w:r>
               <w:rPr>
-                <w:rFonts w:ascii="Times New Roman" w:eastAsia="DengXian" w:hAnsi="Times New Roman" w:cs="Times New Roman"/>
+                <w:rFonts w:ascii="Times New Roman" w:eastAsia="等线" w:hAnsi="Times New Roman" w:cs="Times New Roman"/>
                 <w:color w:val="000000"/>
               </w:rPr>
               <w:t>1</w:t>
@@ -8036,7 +7773,7 @@
               <w:spacing w:line="360" w:lineRule="auto"/>
               <w:jc w:val="right"/>
               <w:rPr>
-                <w:rFonts w:ascii="Times New Roman" w:eastAsia="DengXian" w:hAnsi="Times New Roman" w:cs="Times New Roman"/>
+                <w:rFonts w:ascii="Times New Roman" w:eastAsia="等线" w:hAnsi="Times New Roman" w:cs="Times New Roman"/>
                 <w:color w:val="000000"/>
               </w:rPr>
             </w:pPr>
@@ -8059,13 +7796,13 @@
             <w:pPr>
               <w:spacing w:line="360" w:lineRule="auto"/>
               <w:rPr>
-                <w:rFonts w:ascii="Times New Roman" w:eastAsia="DengXian" w:hAnsi="Times New Roman" w:cs="Times New Roman"/>
+                <w:rFonts w:ascii="Times New Roman" w:eastAsia="等线" w:hAnsi="Times New Roman" w:cs="Times New Roman"/>
                 <w:color w:val="000000"/>
               </w:rPr>
             </w:pPr>
             <w:r>
               <w:rPr>
-                <w:rFonts w:ascii="Times New Roman" w:eastAsia="DengXian" w:hAnsi="Times New Roman" w:cs="Times New Roman"/>
+                <w:rFonts w:ascii="Times New Roman" w:eastAsia="等线" w:hAnsi="Times New Roman" w:cs="Times New Roman"/>
                 <w:color w:val="000000"/>
               </w:rPr>
               <w:t>income</w:t>
@@ -8085,13 +7822,13 @@
               <w:spacing w:line="360" w:lineRule="auto"/>
               <w:jc w:val="right"/>
               <w:rPr>
-                <w:rFonts w:ascii="Times New Roman" w:eastAsia="DengXian" w:hAnsi="Times New Roman" w:cs="Times New Roman"/>
+                <w:rFonts w:ascii="Times New Roman" w:eastAsia="等线" w:hAnsi="Times New Roman" w:cs="Times New Roman"/>
                 <w:color w:val="000000"/>
               </w:rPr>
             </w:pPr>
             <w:r>
               <w:rPr>
-                <w:rFonts w:ascii="Times New Roman" w:eastAsia="DengXian" w:hAnsi="Times New Roman" w:cs="Times New Roman"/>
+                <w:rFonts w:ascii="Times New Roman" w:eastAsia="等线" w:hAnsi="Times New Roman" w:cs="Times New Roman"/>
                 <w:color w:val="000000"/>
               </w:rPr>
               <w:t>0.224</w:t>
@@ -8111,13 +7848,13 @@
               <w:spacing w:line="360" w:lineRule="auto"/>
               <w:jc w:val="right"/>
               <w:rPr>
-                <w:rFonts w:ascii="Times New Roman" w:eastAsia="DengXian" w:hAnsi="Times New Roman" w:cs="Times New Roman"/>
+                <w:rFonts w:ascii="Times New Roman" w:eastAsia="等线" w:hAnsi="Times New Roman" w:cs="Times New Roman"/>
                 <w:color w:val="000000"/>
               </w:rPr>
             </w:pPr>
             <w:r>
               <w:rPr>
-                <w:rFonts w:ascii="Times New Roman" w:eastAsia="DengXian" w:hAnsi="Times New Roman" w:cs="Times New Roman"/>
+                <w:rFonts w:ascii="Times New Roman" w:eastAsia="等线" w:hAnsi="Times New Roman" w:cs="Times New Roman"/>
                 <w:color w:val="000000"/>
               </w:rPr>
               <w:t>0.225</w:t>
@@ -8137,13 +7874,13 @@
               <w:spacing w:line="360" w:lineRule="auto"/>
               <w:jc w:val="right"/>
               <w:rPr>
-                <w:rFonts w:ascii="Times New Roman" w:eastAsia="DengXian" w:hAnsi="Times New Roman" w:cs="Times New Roman"/>
+                <w:rFonts w:ascii="Times New Roman" w:eastAsia="等线" w:hAnsi="Times New Roman" w:cs="Times New Roman"/>
                 <w:color w:val="000000"/>
               </w:rPr>
             </w:pPr>
             <w:r>
               <w:rPr>
-                <w:rFonts w:ascii="Times New Roman" w:eastAsia="DengXian" w:hAnsi="Times New Roman" w:cs="Times New Roman"/>
+                <w:rFonts w:ascii="Times New Roman" w:eastAsia="等线" w:hAnsi="Times New Roman" w:cs="Times New Roman"/>
                 <w:color w:val="000000"/>
               </w:rPr>
               <w:t>0.502</w:t>
@@ -8163,13 +7900,13 @@
               <w:spacing w:line="360" w:lineRule="auto"/>
               <w:jc w:val="right"/>
               <w:rPr>
-                <w:rFonts w:ascii="Times New Roman" w:eastAsia="DengXian" w:hAnsi="Times New Roman" w:cs="Times New Roman"/>
+                <w:rFonts w:ascii="Times New Roman" w:eastAsia="等线" w:hAnsi="Times New Roman" w:cs="Times New Roman"/>
                 <w:color w:val="000000"/>
               </w:rPr>
             </w:pPr>
             <w:r>
               <w:rPr>
-                <w:rFonts w:ascii="Times New Roman" w:eastAsia="DengXian" w:hAnsi="Times New Roman" w:cs="Times New Roman"/>
+                <w:rFonts w:ascii="Times New Roman" w:eastAsia="等线" w:hAnsi="Times New Roman" w:cs="Times New Roman"/>
                 <w:color w:val="000000"/>
               </w:rPr>
               <w:t>1</w:t>
@@ -8196,7 +7933,7 @@
     </w:p>
     <w:p>
       <w:pPr>
-        <w:pStyle w:val="Subtitle"/>
+        <w:pStyle w:val="a4"/>
         <w:spacing w:after="0" w:line="360" w:lineRule="auto"/>
         <w:rPr>
           <w:rFonts w:ascii="Times New Roman" w:hAnsi="Times New Roman" w:cs="Times New Roman"/>
@@ -8292,7 +8029,7 @@
     </w:p>
     <w:p>
       <w:pPr>
-        <w:pStyle w:val="ListParagraph"/>
+        <w:pStyle w:val="aa"/>
         <w:numPr>
           <w:ilvl w:val="0"/>
           <w:numId w:val="15"/>
@@ -8312,7 +8049,7 @@
     </w:p>
     <w:p>
       <w:pPr>
-        <w:pStyle w:val="ListParagraph"/>
+        <w:pStyle w:val="aa"/>
         <w:numPr>
           <w:ilvl w:val="0"/>
           <w:numId w:val="15"/>
@@ -8340,7 +8077,7 @@
     </w:p>
     <w:p>
       <w:pPr>
-        <w:pStyle w:val="Subtitle"/>
+        <w:pStyle w:val="a4"/>
         <w:spacing w:after="0" w:line="360" w:lineRule="auto"/>
         <w:rPr>
           <w:rFonts w:ascii="Times New Roman" w:hAnsi="Times New Roman" w:cs="Times New Roman"/>
@@ -8478,7 +8215,7 @@
             <w:pPr>
               <w:spacing w:line="360" w:lineRule="auto"/>
               <w:rPr>
-                <w:rFonts w:ascii="Times New Roman" w:eastAsia="SimSun" w:hAnsi="Times New Roman" w:cs="Times New Roman"/>
+                <w:rFonts w:ascii="Times New Roman" w:eastAsia="宋体" w:hAnsi="Times New Roman" w:cs="Times New Roman"/>
                 <w:sz w:val="24"/>
                 <w:szCs w:val="24"/>
               </w:rPr>
@@ -8503,27 +8240,27 @@
               <w:spacing w:line="360" w:lineRule="auto"/>
               <w:jc w:val="center"/>
               <w:rPr>
-                <w:rFonts w:ascii="Times New Roman" w:eastAsia="DengXian" w:hAnsi="Times New Roman" w:cs="Times New Roman"/>
+                <w:rFonts w:ascii="Times New Roman" w:eastAsia="等线" w:hAnsi="Times New Roman" w:cs="Times New Roman"/>
                 <w:color w:val="000000"/>
               </w:rPr>
             </w:pPr>
             <w:r>
               <w:rPr>
-                <w:rFonts w:ascii="Times New Roman" w:eastAsia="DengXian" w:hAnsi="Times New Roman" w:cs="Times New Roman"/>
+                <w:rFonts w:ascii="Times New Roman" w:eastAsia="等线" w:hAnsi="Times New Roman" w:cs="Times New Roman"/>
                 <w:color w:val="000000"/>
               </w:rPr>
               <w:t>Non-travel</w:t>
             </w:r>
             <w:r>
               <w:rPr>
-                <w:rFonts w:ascii="Times New Roman" w:eastAsia="DengXian" w:hAnsi="Times New Roman" w:cs="Times New Roman"/>
+                <w:rFonts w:ascii="Times New Roman" w:eastAsia="等线" w:hAnsi="Times New Roman" w:cs="Times New Roman"/>
                 <w:color w:val="000000"/>
               </w:rPr>
               <w:t>l</w:t>
             </w:r>
             <w:r>
               <w:rPr>
-                <w:rFonts w:ascii="Times New Roman" w:eastAsia="DengXian" w:hAnsi="Times New Roman" w:cs="Times New Roman"/>
+                <w:rFonts w:ascii="Times New Roman" w:eastAsia="等线" w:hAnsi="Times New Roman" w:cs="Times New Roman"/>
                 <w:color w:val="000000"/>
               </w:rPr>
               <w:t>er satisfaction</w:t>
@@ -8548,27 +8285,27 @@
               <w:spacing w:line="360" w:lineRule="auto"/>
               <w:jc w:val="center"/>
               <w:rPr>
-                <w:rFonts w:ascii="Times New Roman" w:eastAsia="DengXian" w:hAnsi="Times New Roman" w:cs="Times New Roman"/>
+                <w:rFonts w:ascii="Times New Roman" w:eastAsia="等线" w:hAnsi="Times New Roman" w:cs="Times New Roman"/>
                 <w:color w:val="000000"/>
               </w:rPr>
             </w:pPr>
             <w:r>
               <w:rPr>
-                <w:rFonts w:ascii="Times New Roman" w:eastAsia="DengXian" w:hAnsi="Times New Roman" w:cs="Times New Roman"/>
+                <w:rFonts w:ascii="Times New Roman" w:eastAsia="等线" w:hAnsi="Times New Roman" w:cs="Times New Roman"/>
                 <w:color w:val="000000"/>
               </w:rPr>
               <w:t>Trave</w:t>
             </w:r>
             <w:r>
               <w:rPr>
-                <w:rFonts w:ascii="Times New Roman" w:eastAsia="DengXian" w:hAnsi="Times New Roman" w:cs="Times New Roman"/>
+                <w:rFonts w:ascii="Times New Roman" w:eastAsia="等线" w:hAnsi="Times New Roman" w:cs="Times New Roman"/>
                 <w:color w:val="000000"/>
               </w:rPr>
               <w:t>l</w:t>
             </w:r>
             <w:r>
               <w:rPr>
-                <w:rFonts w:ascii="Times New Roman" w:eastAsia="DengXian" w:hAnsi="Times New Roman" w:cs="Times New Roman"/>
+                <w:rFonts w:ascii="Times New Roman" w:eastAsia="等线" w:hAnsi="Times New Roman" w:cs="Times New Roman"/>
                 <w:color w:val="000000"/>
               </w:rPr>
               <w:t>ler satisfaction (including TF)</w:t>
@@ -8592,13 +8329,13 @@
               <w:spacing w:line="360" w:lineRule="auto"/>
               <w:jc w:val="center"/>
               <w:rPr>
-                <w:rFonts w:ascii="Times New Roman" w:eastAsia="DengXian" w:hAnsi="Times New Roman" w:cs="Times New Roman"/>
+                <w:rFonts w:ascii="Times New Roman" w:eastAsia="等线" w:hAnsi="Times New Roman" w:cs="Times New Roman"/>
                 <w:color w:val="000000"/>
               </w:rPr>
             </w:pPr>
             <w:r>
               <w:rPr>
-                <w:rFonts w:ascii="Times New Roman" w:eastAsia="DengXian" w:hAnsi="Times New Roman" w:cs="Times New Roman"/>
+                <w:rFonts w:ascii="Times New Roman" w:eastAsia="等线" w:hAnsi="Times New Roman" w:cs="Times New Roman"/>
                 <w:color w:val="000000"/>
               </w:rPr>
               <w:t>Travel-related tweets satisfaction (TF)</w:t>
@@ -8626,13 +8363,13 @@
             <w:pPr>
               <w:spacing w:line="360" w:lineRule="auto"/>
               <w:rPr>
-                <w:rFonts w:ascii="Times New Roman" w:eastAsia="DengXian" w:hAnsi="Times New Roman" w:cs="Times New Roman"/>
+                <w:rFonts w:ascii="Times New Roman" w:eastAsia="等线" w:hAnsi="Times New Roman" w:cs="Times New Roman"/>
                 <w:color w:val="000000"/>
               </w:rPr>
             </w:pPr>
             <w:r>
               <w:rPr>
-                <w:rFonts w:ascii="Times New Roman" w:eastAsia="DengXian" w:hAnsi="Times New Roman" w:cs="Times New Roman"/>
+                <w:rFonts w:ascii="Times New Roman" w:eastAsia="等线" w:hAnsi="Times New Roman" w:cs="Times New Roman"/>
                 <w:color w:val="000000"/>
               </w:rPr>
               <w:t>Satisfaction</w:t>
@@ -8657,13 +8394,13 @@
               <w:spacing w:line="360" w:lineRule="auto"/>
               <w:jc w:val="center"/>
               <w:rPr>
-                <w:rFonts w:ascii="Times New Roman" w:eastAsia="DengXian" w:hAnsi="Times New Roman" w:cs="Times New Roman"/>
+                <w:rFonts w:ascii="Times New Roman" w:eastAsia="等线" w:hAnsi="Times New Roman" w:cs="Times New Roman"/>
                 <w:color w:val="000000"/>
               </w:rPr>
             </w:pPr>
             <w:r>
               <w:rPr>
-                <w:rFonts w:ascii="Times New Roman" w:eastAsia="DengXian" w:hAnsi="Times New Roman" w:cs="Times New Roman"/>
+                <w:rFonts w:ascii="Times New Roman" w:eastAsia="等线" w:hAnsi="Times New Roman" w:cs="Times New Roman"/>
                 <w:color w:val="000000"/>
               </w:rPr>
               <w:t>0.178</w:t>
@@ -8688,13 +8425,13 @@
               <w:spacing w:line="360" w:lineRule="auto"/>
               <w:jc w:val="center"/>
               <w:rPr>
-                <w:rFonts w:ascii="Times New Roman" w:eastAsia="DengXian" w:hAnsi="Times New Roman" w:cs="Times New Roman"/>
+                <w:rFonts w:ascii="Times New Roman" w:eastAsia="等线" w:hAnsi="Times New Roman" w:cs="Times New Roman"/>
                 <w:color w:val="000000"/>
               </w:rPr>
             </w:pPr>
             <w:r>
               <w:rPr>
-                <w:rFonts w:ascii="Times New Roman" w:eastAsia="DengXian" w:hAnsi="Times New Roman" w:cs="Times New Roman"/>
+                <w:rFonts w:ascii="Times New Roman" w:eastAsia="等线" w:hAnsi="Times New Roman" w:cs="Times New Roman"/>
                 <w:color w:val="000000"/>
               </w:rPr>
               <w:t>0.214</w:t>
@@ -8718,13 +8455,13 @@
               <w:spacing w:line="360" w:lineRule="auto"/>
               <w:jc w:val="center"/>
               <w:rPr>
-                <w:rFonts w:ascii="Times New Roman" w:eastAsia="DengXian" w:hAnsi="Times New Roman" w:cs="Times New Roman"/>
+                <w:rFonts w:ascii="Times New Roman" w:eastAsia="等线" w:hAnsi="Times New Roman" w:cs="Times New Roman"/>
                 <w:color w:val="000000"/>
               </w:rPr>
             </w:pPr>
             <w:r>
               <w:rPr>
-                <w:rFonts w:ascii="Times New Roman" w:eastAsia="DengXian" w:hAnsi="Times New Roman" w:cs="Times New Roman"/>
+                <w:rFonts w:ascii="Times New Roman" w:eastAsia="等线" w:hAnsi="Times New Roman" w:cs="Times New Roman"/>
                 <w:color w:val="000000"/>
               </w:rPr>
               <w:t>0.163</w:t>
@@ -8751,13 +8488,13 @@
             <w:pPr>
               <w:spacing w:line="360" w:lineRule="auto"/>
               <w:rPr>
-                <w:rFonts w:ascii="Times New Roman" w:eastAsia="DengXian" w:hAnsi="Times New Roman" w:cs="Times New Roman"/>
+                <w:rFonts w:ascii="Times New Roman" w:eastAsia="等线" w:hAnsi="Times New Roman" w:cs="Times New Roman"/>
                 <w:color w:val="000000"/>
               </w:rPr>
             </w:pPr>
             <w:r>
               <w:rPr>
-                <w:rFonts w:ascii="Times New Roman" w:eastAsia="DengXian" w:hAnsi="Times New Roman" w:cs="Times New Roman"/>
+                <w:rFonts w:ascii="Times New Roman" w:eastAsia="等线" w:hAnsi="Times New Roman" w:cs="Times New Roman"/>
                 <w:color w:val="000000"/>
               </w:rPr>
               <w:t>Number of tweets</w:t>
@@ -8781,13 +8518,13 @@
               <w:spacing w:line="360" w:lineRule="auto"/>
               <w:jc w:val="center"/>
               <w:rPr>
-                <w:rFonts w:ascii="Times New Roman" w:eastAsia="DengXian" w:hAnsi="Times New Roman" w:cs="Times New Roman"/>
+                <w:rFonts w:ascii="Times New Roman" w:eastAsia="等线" w:hAnsi="Times New Roman" w:cs="Times New Roman"/>
                 <w:color w:val="000000"/>
               </w:rPr>
             </w:pPr>
             <w:r>
               <w:rPr>
-                <w:rFonts w:ascii="Times New Roman" w:eastAsia="DengXian" w:hAnsi="Times New Roman" w:cs="Times New Roman"/>
+                <w:rFonts w:ascii="Times New Roman" w:eastAsia="等线" w:hAnsi="Times New Roman" w:cs="Times New Roman"/>
                 <w:color w:val="000000"/>
               </w:rPr>
               <w:t>1139986</w:t>
@@ -8811,13 +8548,13 @@
               <w:spacing w:line="360" w:lineRule="auto"/>
               <w:jc w:val="center"/>
               <w:rPr>
-                <w:rFonts w:ascii="Times New Roman" w:eastAsia="DengXian" w:hAnsi="Times New Roman" w:cs="Times New Roman"/>
+                <w:rFonts w:ascii="Times New Roman" w:eastAsia="等线" w:hAnsi="Times New Roman" w:cs="Times New Roman"/>
                 <w:color w:val="000000"/>
               </w:rPr>
             </w:pPr>
             <w:r>
               <w:rPr>
-                <w:rFonts w:ascii="Times New Roman" w:eastAsia="DengXian" w:hAnsi="Times New Roman" w:cs="Times New Roman"/>
+                <w:rFonts w:ascii="Times New Roman" w:eastAsia="等线" w:hAnsi="Times New Roman" w:cs="Times New Roman"/>
                 <w:color w:val="000000"/>
               </w:rPr>
               <w:t>2621175</w:t>
@@ -8840,13 +8577,13 @@
               <w:spacing w:line="360" w:lineRule="auto"/>
               <w:jc w:val="center"/>
               <w:rPr>
-                <w:rFonts w:ascii="Times New Roman" w:eastAsia="DengXian" w:hAnsi="Times New Roman" w:cs="Times New Roman"/>
+                <w:rFonts w:ascii="Times New Roman" w:eastAsia="等线" w:hAnsi="Times New Roman" w:cs="Times New Roman"/>
                 <w:color w:val="000000"/>
               </w:rPr>
             </w:pPr>
             <w:r>
               <w:rPr>
-                <w:rFonts w:ascii="Times New Roman" w:eastAsia="DengXian" w:hAnsi="Times New Roman" w:cs="Times New Roman"/>
+                <w:rFonts w:ascii="Times New Roman" w:eastAsia="等线" w:hAnsi="Times New Roman" w:cs="Times New Roman"/>
                 <w:color w:val="000000"/>
               </w:rPr>
               <w:t>360486</w:t>
@@ -8874,13 +8611,13 @@
             <w:pPr>
               <w:spacing w:line="360" w:lineRule="auto"/>
               <w:rPr>
-                <w:rFonts w:ascii="Times New Roman" w:eastAsia="DengXian" w:hAnsi="Times New Roman" w:cs="Times New Roman"/>
+                <w:rFonts w:ascii="Times New Roman" w:eastAsia="等线" w:hAnsi="Times New Roman" w:cs="Times New Roman"/>
                 <w:color w:val="000000"/>
               </w:rPr>
             </w:pPr>
             <w:r>
               <w:rPr>
-                <w:rFonts w:ascii="Times New Roman" w:eastAsia="DengXian" w:hAnsi="Times New Roman" w:cs="Times New Roman"/>
+                <w:rFonts w:ascii="Times New Roman" w:eastAsia="等线" w:hAnsi="Times New Roman" w:cs="Times New Roman"/>
                 <w:color w:val="000000"/>
               </w:rPr>
               <w:t>% total number of tweets</w:t>
@@ -8905,13 +8642,13 @@
               <w:spacing w:line="360" w:lineRule="auto"/>
               <w:jc w:val="center"/>
               <w:rPr>
-                <w:rFonts w:ascii="Times New Roman" w:eastAsia="DengXian" w:hAnsi="Times New Roman" w:cs="Times New Roman"/>
+                <w:rFonts w:ascii="Times New Roman" w:eastAsia="等线" w:hAnsi="Times New Roman" w:cs="Times New Roman"/>
                 <w:color w:val="000000"/>
               </w:rPr>
             </w:pPr>
             <w:r>
               <w:rPr>
-                <w:rFonts w:ascii="Times New Roman" w:eastAsia="DengXian" w:hAnsi="Times New Roman" w:cs="Times New Roman"/>
+                <w:rFonts w:ascii="Times New Roman" w:eastAsia="等线" w:hAnsi="Times New Roman" w:cs="Times New Roman"/>
                 <w:color w:val="000000"/>
               </w:rPr>
               <w:t>30.30%</w:t>
@@ -8936,13 +8673,13 @@
               <w:spacing w:line="360" w:lineRule="auto"/>
               <w:jc w:val="center"/>
               <w:rPr>
-                <w:rFonts w:ascii="Times New Roman" w:eastAsia="DengXian" w:hAnsi="Times New Roman" w:cs="Times New Roman"/>
+                <w:rFonts w:ascii="Times New Roman" w:eastAsia="等线" w:hAnsi="Times New Roman" w:cs="Times New Roman"/>
                 <w:color w:val="000000"/>
               </w:rPr>
             </w:pPr>
             <w:r>
               <w:rPr>
-                <w:rFonts w:ascii="Times New Roman" w:eastAsia="DengXian" w:hAnsi="Times New Roman" w:cs="Times New Roman"/>
+                <w:rFonts w:ascii="Times New Roman" w:eastAsia="等线" w:hAnsi="Times New Roman" w:cs="Times New Roman"/>
                 <w:color w:val="000000"/>
               </w:rPr>
               <w:t>69.70%</w:t>
@@ -8966,13 +8703,13 @@
               <w:spacing w:line="360" w:lineRule="auto"/>
               <w:jc w:val="center"/>
               <w:rPr>
-                <w:rFonts w:ascii="Times New Roman" w:eastAsia="DengXian" w:hAnsi="Times New Roman" w:cs="Times New Roman"/>
+                <w:rFonts w:ascii="Times New Roman" w:eastAsia="等线" w:hAnsi="Times New Roman" w:cs="Times New Roman"/>
                 <w:color w:val="000000"/>
               </w:rPr>
             </w:pPr>
             <w:r>
               <w:rPr>
-                <w:rFonts w:ascii="Times New Roman" w:eastAsia="DengXian" w:hAnsi="Times New Roman" w:cs="Times New Roman"/>
+                <w:rFonts w:ascii="Times New Roman" w:eastAsia="等线" w:hAnsi="Times New Roman" w:cs="Times New Roman"/>
                 <w:color w:val="000000"/>
               </w:rPr>
               <w:t>9.58%</w:t>
@@ -9074,14 +8811,12 @@
         </w:rPr>
         <w:t xml:space="preserve"> general tweets, which means that travel is not the key aspect to improve their satisfaction. The satisfaction of travel-related tweets is even lower than the satisfaction of non-</w:t>
       </w:r>
-      <w:proofErr w:type="gramStart"/>
       <w:r>
         <w:rPr>
           <w:rFonts w:ascii="Times New Roman" w:hAnsi="Times New Roman" w:cs="Times New Roman"/>
         </w:rPr>
         <w:t>travellers’</w:t>
       </w:r>
-      <w:proofErr w:type="gramEnd"/>
       <w:r>
         <w:rPr>
           <w:rFonts w:ascii="Times New Roman" w:hAnsi="Times New Roman" w:cs="Times New Roman"/>
@@ -9111,7 +8846,7 @@
     </w:p>
     <w:p>
       <w:pPr>
-        <w:pStyle w:val="Subtitle"/>
+        <w:pStyle w:val="a4"/>
         <w:spacing w:after="0" w:line="360" w:lineRule="auto"/>
         <w:rPr>
           <w:rFonts w:ascii="Times New Roman" w:hAnsi="Times New Roman" w:cs="Times New Roman"/>
@@ -9210,7 +8945,7 @@
     </w:p>
     <w:p>
       <w:pPr>
-        <w:pStyle w:val="Subtitle"/>
+        <w:pStyle w:val="a4"/>
         <w:spacing w:after="0" w:line="360" w:lineRule="auto"/>
         <w:rPr>
           <w:rFonts w:ascii="Times New Roman" w:hAnsi="Times New Roman" w:cs="Times New Roman"/>
@@ -9480,7 +9215,7 @@
           <w:noProof/>
         </w:rPr>
         <w:drawing>
-          <wp:inline distT="0" distB="0" distL="0" distR="0" wp14:anchorId="015396A1" wp14:editId="7EC65AA7">
+          <wp:inline distT="0" distB="0" distL="0" distR="0" wp14:anchorId="62BD73C8" wp14:editId="190FB825">
             <wp:extent cx="2805284" cy="3585817"/>
             <wp:effectExtent l="0" t="0" r="0" b="0"/>
             <wp:docPr id="3" name="Picture 3" descr="A picture containing text, newspaper&#10;&#10;Description automatically generated"/>
@@ -9521,7 +9256,7 @@
           <w:noProof/>
         </w:rPr>
         <w:drawing>
-          <wp:inline distT="0" distB="0" distL="0" distR="0" wp14:anchorId="1A90B367" wp14:editId="3C3F49AA">
+          <wp:inline distT="0" distB="0" distL="0" distR="0" wp14:anchorId="0B1819EB" wp14:editId="36A701DF">
             <wp:extent cx="2421607" cy="3880237"/>
             <wp:effectExtent l="0" t="0" r="0" b="6350"/>
             <wp:docPr id="26" name="Picture 26"/>
@@ -9618,35 +9353,7 @@
         <w:rPr>
           <w:rFonts w:ascii="Times New Roman" w:hAnsi="Times New Roman" w:cs="Times New Roman"/>
         </w:rPr>
-        <w:t xml:space="preserve"> have a great passion for sports, music and news, such as “cwc15” (Cricket World Cup 15), “tbt” (The basketball tournament), “</w:t>
-      </w:r>
-      <w:proofErr w:type="spellStart"/>
-      <w:r>
-        <w:rPr>
-          <w:rFonts w:ascii="Times New Roman" w:hAnsi="Times New Roman" w:cs="Times New Roman"/>
-        </w:rPr>
-        <w:t>nowplaying</w:t>
-      </w:r>
-      <w:proofErr w:type="spellEnd"/>
-      <w:r>
-        <w:rPr>
-          <w:rFonts w:ascii="Times New Roman" w:hAnsi="Times New Roman" w:cs="Times New Roman"/>
-        </w:rPr>
-        <w:t xml:space="preserve">” (music platform) and </w:t>
-      </w:r>
-      <w:proofErr w:type="spellStart"/>
-      <w:r>
-        <w:rPr>
-          <w:rFonts w:ascii="Times New Roman" w:hAnsi="Times New Roman" w:cs="Times New Roman"/>
-        </w:rPr>
-        <w:t>QandA</w:t>
-      </w:r>
-      <w:proofErr w:type="spellEnd"/>
-      <w:r>
-        <w:rPr>
-          <w:rFonts w:ascii="Times New Roman" w:hAnsi="Times New Roman" w:cs="Times New Roman"/>
-        </w:rPr>
-        <w:t xml:space="preserve"> (Q&amp;A news).</w:t>
+        <w:t xml:space="preserve"> have a great passion for sports, music and news, such as “cwc15” (Cricket World Cup 15), “tbt” (The basketball tournament), “nowplaying” (music platform) and QandA (Q&amp;A news).</w:t>
       </w:r>
     </w:p>
     <w:tbl>
@@ -9687,7 +9394,7 @@
             <w:pPr>
               <w:spacing w:line="360" w:lineRule="auto"/>
               <w:rPr>
-                <w:rFonts w:ascii="Times New Roman" w:eastAsia="SimSun" w:hAnsi="Times New Roman" w:cs="Times New Roman"/>
+                <w:rFonts w:ascii="Times New Roman" w:eastAsia="宋体" w:hAnsi="Times New Roman" w:cs="Times New Roman"/>
                 <w:sz w:val="24"/>
                 <w:szCs w:val="24"/>
               </w:rPr>
@@ -9708,26 +9415,17 @@
               <w:spacing w:line="360" w:lineRule="auto"/>
               <w:jc w:val="center"/>
               <w:rPr>
-                <w:rFonts w:ascii="Times New Roman" w:eastAsia="DengXian" w:hAnsi="Times New Roman" w:cs="Times New Roman"/>
+                <w:rFonts w:ascii="Times New Roman" w:eastAsia="等线" w:hAnsi="Times New Roman" w:cs="Times New Roman"/>
                 <w:color w:val="000000"/>
               </w:rPr>
             </w:pPr>
             <w:r>
               <w:rPr>
-                <w:rFonts w:ascii="Times New Roman" w:eastAsia="DengXian" w:hAnsi="Times New Roman" w:cs="Times New Roman"/>
+                <w:rFonts w:ascii="Times New Roman" w:eastAsia="等线" w:hAnsi="Times New Roman" w:cs="Times New Roman"/>
                 <w:color w:val="000000"/>
               </w:rPr>
-              <w:t>Top hashtag satisfaction of non-</w:t>
+              <w:t>Top hashtag satisfaction of non-travelers</w:t>
             </w:r>
-            <w:proofErr w:type="spellStart"/>
-            <w:r>
-              <w:rPr>
-                <w:rFonts w:ascii="Times New Roman" w:eastAsia="DengXian" w:hAnsi="Times New Roman" w:cs="Times New Roman"/>
-                <w:color w:val="000000"/>
-              </w:rPr>
-              <w:t>travelers</w:t>
-            </w:r>
-            <w:proofErr w:type="spellEnd"/>
           </w:p>
         </w:tc>
       </w:tr>
@@ -9747,13 +9445,13 @@
             <w:pPr>
               <w:spacing w:line="360" w:lineRule="auto"/>
               <w:rPr>
-                <w:rFonts w:ascii="Times New Roman" w:eastAsia="DengXian" w:hAnsi="Times New Roman" w:cs="Times New Roman"/>
+                <w:rFonts w:ascii="Times New Roman" w:eastAsia="等线" w:hAnsi="Times New Roman" w:cs="Times New Roman"/>
                 <w:color w:val="000000"/>
               </w:rPr>
             </w:pPr>
             <w:r>
               <w:rPr>
-                <w:rFonts w:ascii="Times New Roman" w:eastAsia="DengXian" w:hAnsi="Times New Roman" w:cs="Times New Roman"/>
+                <w:rFonts w:ascii="Times New Roman" w:eastAsia="等线" w:hAnsi="Times New Roman" w:cs="Times New Roman"/>
                 <w:color w:val="000000"/>
               </w:rPr>
               <w:t>Sport</w:t>
@@ -9772,19 +9470,17 @@
             <w:pPr>
               <w:spacing w:line="360" w:lineRule="auto"/>
               <w:rPr>
-                <w:rFonts w:ascii="Times New Roman" w:eastAsia="DengXian" w:hAnsi="Times New Roman" w:cs="Times New Roman"/>
+                <w:rFonts w:ascii="Times New Roman" w:eastAsia="等线" w:hAnsi="Times New Roman" w:cs="Times New Roman"/>
                 <w:color w:val="000000"/>
               </w:rPr>
             </w:pPr>
-            <w:proofErr w:type="spellStart"/>
             <w:r>
               <w:rPr>
-                <w:rFonts w:ascii="Times New Roman" w:eastAsia="DengXian" w:hAnsi="Times New Roman" w:cs="Times New Roman"/>
+                <w:rFonts w:ascii="Times New Roman" w:eastAsia="等线" w:hAnsi="Times New Roman" w:cs="Times New Roman"/>
                 <w:color w:val="000000"/>
               </w:rPr>
               <w:t>ausvind</w:t>
             </w:r>
-            <w:proofErr w:type="spellEnd"/>
           </w:p>
         </w:tc>
         <w:tc>
@@ -9799,13 +9495,13 @@
             <w:pPr>
               <w:spacing w:line="360" w:lineRule="auto"/>
               <w:rPr>
-                <w:rFonts w:ascii="Times New Roman" w:eastAsia="DengXian" w:hAnsi="Times New Roman" w:cs="Times New Roman"/>
+                <w:rFonts w:ascii="Times New Roman" w:eastAsia="等线" w:hAnsi="Times New Roman" w:cs="Times New Roman"/>
                 <w:color w:val="000000"/>
               </w:rPr>
             </w:pPr>
             <w:r>
               <w:rPr>
-                <w:rFonts w:ascii="Times New Roman" w:eastAsia="DengXian" w:hAnsi="Times New Roman" w:cs="Times New Roman"/>
+                <w:rFonts w:ascii="Times New Roman" w:eastAsia="等线" w:hAnsi="Times New Roman" w:cs="Times New Roman"/>
                 <w:color w:val="000000"/>
               </w:rPr>
               <w:t>cwc15</w:t>
@@ -9824,14 +9520,14 @@
             <w:pPr>
               <w:spacing w:line="360" w:lineRule="auto"/>
               <w:rPr>
-                <w:rFonts w:ascii="Times New Roman" w:eastAsia="DengXian" w:hAnsi="Times New Roman" w:cs="Times New Roman"/>
+                <w:rFonts w:ascii="Times New Roman" w:eastAsia="等线" w:hAnsi="Times New Roman" w:cs="Times New Roman"/>
                 <w:color w:val="000000"/>
                 <w:szCs w:val="21"/>
               </w:rPr>
             </w:pPr>
             <w:r>
               <w:rPr>
-                <w:rFonts w:ascii="Times New Roman" w:eastAsia="DengXian" w:hAnsi="Times New Roman" w:cs="Times New Roman"/>
+                <w:rFonts w:ascii="Times New Roman" w:eastAsia="等线" w:hAnsi="Times New Roman" w:cs="Times New Roman"/>
                 <w:color w:val="000000"/>
                 <w:szCs w:val="21"/>
               </w:rPr>
@@ -9851,21 +9547,19 @@
             <w:pPr>
               <w:spacing w:line="360" w:lineRule="auto"/>
               <w:rPr>
-                <w:rFonts w:ascii="Times New Roman" w:eastAsia="DengXian" w:hAnsi="Times New Roman" w:cs="Times New Roman"/>
+                <w:rFonts w:ascii="Times New Roman" w:eastAsia="等线" w:hAnsi="Times New Roman" w:cs="Times New Roman"/>
                 <w:color w:val="000000"/>
                 <w:szCs w:val="21"/>
               </w:rPr>
             </w:pPr>
-            <w:proofErr w:type="spellStart"/>
             <w:r>
               <w:rPr>
-                <w:rFonts w:ascii="Times New Roman" w:eastAsia="DengXian" w:hAnsi="Times New Roman" w:cs="Times New Roman"/>
+                <w:rFonts w:ascii="Times New Roman" w:eastAsia="等线" w:hAnsi="Times New Roman" w:cs="Times New Roman"/>
                 <w:color w:val="000000"/>
                 <w:szCs w:val="21"/>
               </w:rPr>
               <w:t>ausopen</w:t>
             </w:r>
-            <w:proofErr w:type="spellEnd"/>
           </w:p>
         </w:tc>
         <w:tc>
@@ -9880,21 +9574,19 @@
             <w:pPr>
               <w:spacing w:line="360" w:lineRule="auto"/>
               <w:rPr>
-                <w:rFonts w:ascii="Times New Roman" w:eastAsia="DengXian" w:hAnsi="Times New Roman" w:cs="Times New Roman"/>
+                <w:rFonts w:ascii="Times New Roman" w:eastAsia="等线" w:hAnsi="Times New Roman" w:cs="Times New Roman"/>
                 <w:color w:val="000000"/>
                 <w:szCs w:val="21"/>
               </w:rPr>
             </w:pPr>
-            <w:proofErr w:type="spellStart"/>
             <w:r>
               <w:rPr>
-                <w:rFonts w:ascii="Times New Roman" w:eastAsia="DengXian" w:hAnsi="Times New Roman" w:cs="Times New Roman"/>
+                <w:rFonts w:ascii="Times New Roman" w:eastAsia="等线" w:hAnsi="Times New Roman" w:cs="Times New Roman"/>
                 <w:color w:val="000000"/>
                 <w:szCs w:val="21"/>
               </w:rPr>
               <w:t>endomondo</w:t>
             </w:r>
-            <w:proofErr w:type="spellEnd"/>
           </w:p>
         </w:tc>
         <w:tc>
@@ -9909,21 +9601,19 @@
             <w:pPr>
               <w:spacing w:line="360" w:lineRule="auto"/>
               <w:rPr>
-                <w:rFonts w:ascii="Times New Roman" w:eastAsia="DengXian" w:hAnsi="Times New Roman" w:cs="Times New Roman"/>
+                <w:rFonts w:ascii="Times New Roman" w:eastAsia="等线" w:hAnsi="Times New Roman" w:cs="Times New Roman"/>
                 <w:color w:val="000000"/>
                 <w:szCs w:val="21"/>
               </w:rPr>
             </w:pPr>
-            <w:proofErr w:type="spellStart"/>
             <w:r>
               <w:rPr>
-                <w:rFonts w:ascii="Times New Roman" w:eastAsia="DengXian" w:hAnsi="Times New Roman" w:cs="Times New Roman"/>
+                <w:rFonts w:ascii="Times New Roman" w:eastAsia="等线" w:hAnsi="Times New Roman" w:cs="Times New Roman"/>
                 <w:color w:val="000000"/>
                 <w:szCs w:val="21"/>
               </w:rPr>
               <w:t>iamcarlton</w:t>
             </w:r>
-            <w:proofErr w:type="spellEnd"/>
           </w:p>
         </w:tc>
       </w:tr>
@@ -9943,13 +9633,13 @@
             <w:pPr>
               <w:spacing w:line="360" w:lineRule="auto"/>
               <w:rPr>
-                <w:rFonts w:ascii="Times New Roman" w:eastAsia="DengXian" w:hAnsi="Times New Roman" w:cs="Times New Roman"/>
+                <w:rFonts w:ascii="Times New Roman" w:eastAsia="等线" w:hAnsi="Times New Roman" w:cs="Times New Roman"/>
                 <w:color w:val="000000"/>
               </w:rPr>
             </w:pPr>
             <w:r>
               <w:rPr>
-                <w:rFonts w:ascii="Times New Roman" w:eastAsia="DengXian" w:hAnsi="Times New Roman" w:cs="Times New Roman"/>
+                <w:rFonts w:ascii="Times New Roman" w:eastAsia="等线" w:hAnsi="Times New Roman" w:cs="Times New Roman"/>
                 <w:color w:val="000000"/>
               </w:rPr>
               <w:t xml:space="preserve">Music </w:t>
@@ -9968,19 +9658,17 @@
             <w:pPr>
               <w:spacing w:line="360" w:lineRule="auto"/>
               <w:rPr>
-                <w:rFonts w:ascii="Times New Roman" w:eastAsia="DengXian" w:hAnsi="Times New Roman" w:cs="Times New Roman"/>
+                <w:rFonts w:ascii="Times New Roman" w:eastAsia="等线" w:hAnsi="Times New Roman" w:cs="Times New Roman"/>
                 <w:color w:val="000000"/>
               </w:rPr>
             </w:pPr>
-            <w:proofErr w:type="spellStart"/>
             <w:r>
               <w:rPr>
-                <w:rFonts w:ascii="Times New Roman" w:eastAsia="DengXian" w:hAnsi="Times New Roman" w:cs="Times New Roman"/>
+                <w:rFonts w:ascii="Times New Roman" w:eastAsia="等线" w:hAnsi="Times New Roman" w:cs="Times New Roman"/>
                 <w:color w:val="000000"/>
               </w:rPr>
               <w:t>nowplaying</w:t>
             </w:r>
-            <w:proofErr w:type="spellEnd"/>
           </w:p>
         </w:tc>
         <w:tc>
@@ -9995,19 +9683,17 @@
             <w:pPr>
               <w:spacing w:line="360" w:lineRule="auto"/>
               <w:rPr>
-                <w:rFonts w:ascii="Times New Roman" w:eastAsia="DengXian" w:hAnsi="Times New Roman" w:cs="Times New Roman"/>
+                <w:rFonts w:ascii="Times New Roman" w:eastAsia="等线" w:hAnsi="Times New Roman" w:cs="Times New Roman"/>
                 <w:color w:val="000000"/>
               </w:rPr>
             </w:pPr>
-            <w:proofErr w:type="spellStart"/>
             <w:r>
               <w:rPr>
-                <w:rFonts w:ascii="Times New Roman" w:eastAsia="DengXian" w:hAnsi="Times New Roman" w:cs="Times New Roman"/>
+                <w:rFonts w:ascii="Times New Roman" w:eastAsia="等线" w:hAnsi="Times New Roman" w:cs="Times New Roman"/>
                 <w:color w:val="000000"/>
               </w:rPr>
               <w:t>navyblues</w:t>
             </w:r>
-            <w:proofErr w:type="spellEnd"/>
           </w:p>
         </w:tc>
         <w:tc>
@@ -10022,19 +9708,17 @@
             <w:pPr>
               <w:spacing w:line="360" w:lineRule="auto"/>
               <w:rPr>
-                <w:rFonts w:ascii="Times New Roman" w:eastAsia="DengXian" w:hAnsi="Times New Roman" w:cs="Times New Roman"/>
+                <w:rFonts w:ascii="Times New Roman" w:eastAsia="等线" w:hAnsi="Times New Roman" w:cs="Times New Roman"/>
                 <w:color w:val="000000"/>
               </w:rPr>
             </w:pPr>
-            <w:proofErr w:type="spellStart"/>
             <w:r>
               <w:rPr>
-                <w:rFonts w:ascii="Times New Roman" w:eastAsia="DengXian" w:hAnsi="Times New Roman" w:cs="Times New Roman"/>
+                <w:rFonts w:ascii="Times New Roman" w:eastAsia="等线" w:hAnsi="Times New Roman" w:cs="Times New Roman"/>
                 <w:color w:val="000000"/>
               </w:rPr>
               <w:t>riseandshine</w:t>
             </w:r>
-            <w:proofErr w:type="spellEnd"/>
           </w:p>
         </w:tc>
         <w:tc>
@@ -10049,19 +9733,17 @@
             <w:pPr>
               <w:spacing w:line="360" w:lineRule="auto"/>
               <w:rPr>
-                <w:rFonts w:ascii="Times New Roman" w:eastAsia="DengXian" w:hAnsi="Times New Roman" w:cs="Times New Roman"/>
+                <w:rFonts w:ascii="Times New Roman" w:eastAsia="等线" w:hAnsi="Times New Roman" w:cs="Times New Roman"/>
                 <w:color w:val="000000"/>
               </w:rPr>
             </w:pPr>
-            <w:proofErr w:type="spellStart"/>
             <w:r>
               <w:rPr>
-                <w:rFonts w:ascii="Times New Roman" w:eastAsia="DengXian" w:hAnsi="Times New Roman" w:cs="Times New Roman"/>
+                <w:rFonts w:ascii="Times New Roman" w:eastAsia="等线" w:hAnsi="Times New Roman" w:cs="Times New Roman"/>
                 <w:color w:val="000000"/>
               </w:rPr>
               <w:t>australianmusic</w:t>
             </w:r>
-            <w:proofErr w:type="spellEnd"/>
           </w:p>
         </w:tc>
         <w:tc>
@@ -10076,14 +9758,14 @@
             <w:pPr>
               <w:spacing w:line="360" w:lineRule="auto"/>
               <w:rPr>
-                <w:rFonts w:ascii="Times New Roman" w:eastAsia="DengXian" w:hAnsi="Times New Roman" w:cs="Times New Roman"/>
+                <w:rFonts w:ascii="Times New Roman" w:eastAsia="等线" w:hAnsi="Times New Roman" w:cs="Times New Roman"/>
                 <w:color w:val="000000"/>
                 <w:szCs w:val="21"/>
               </w:rPr>
             </w:pPr>
             <w:r>
               <w:rPr>
-                <w:rFonts w:ascii="Times New Roman" w:eastAsia="DengXian" w:hAnsi="Times New Roman" w:cs="Times New Roman"/>
+                <w:rFonts w:ascii="Times New Roman" w:eastAsia="等线" w:hAnsi="Times New Roman" w:cs="Times New Roman"/>
                 <w:color w:val="000000"/>
                 <w:szCs w:val="21"/>
               </w:rPr>
@@ -10103,13 +9785,13 @@
             <w:pPr>
               <w:spacing w:line="360" w:lineRule="auto"/>
               <w:rPr>
-                <w:rFonts w:ascii="Times New Roman" w:eastAsia="DengXian" w:hAnsi="Times New Roman" w:cs="Times New Roman"/>
+                <w:rFonts w:ascii="Times New Roman" w:eastAsia="等线" w:hAnsi="Times New Roman" w:cs="Times New Roman"/>
                 <w:color w:val="000000"/>
               </w:rPr>
             </w:pPr>
             <w:r>
               <w:rPr>
-                <w:rFonts w:ascii="Times New Roman" w:eastAsia="DengXian" w:hAnsi="Times New Roman" w:cs="Times New Roman"/>
+                <w:rFonts w:ascii="Times New Roman" w:eastAsia="等线" w:hAnsi="Times New Roman" w:cs="Times New Roman"/>
                 <w:color w:val="000000"/>
               </w:rPr>
               <w:t>fans1d</w:t>
@@ -10133,13 +9815,13 @@
             <w:pPr>
               <w:spacing w:line="360" w:lineRule="auto"/>
               <w:rPr>
-                <w:rFonts w:ascii="Times New Roman" w:eastAsia="DengXian" w:hAnsi="Times New Roman" w:cs="Times New Roman"/>
+                <w:rFonts w:ascii="Times New Roman" w:eastAsia="等线" w:hAnsi="Times New Roman" w:cs="Times New Roman"/>
                 <w:color w:val="000000"/>
               </w:rPr>
             </w:pPr>
             <w:r>
               <w:rPr>
-                <w:rFonts w:ascii="Times New Roman" w:eastAsia="DengXian" w:hAnsi="Times New Roman" w:cs="Times New Roman"/>
+                <w:rFonts w:ascii="Times New Roman" w:eastAsia="等线" w:hAnsi="Times New Roman" w:cs="Times New Roman"/>
                 <w:color w:val="000000"/>
               </w:rPr>
               <w:t>News</w:t>
@@ -10158,19 +9840,17 @@
             <w:pPr>
               <w:spacing w:line="360" w:lineRule="auto"/>
               <w:rPr>
-                <w:rFonts w:ascii="Times New Roman" w:eastAsia="DengXian" w:hAnsi="Times New Roman" w:cs="Times New Roman"/>
+                <w:rFonts w:ascii="Times New Roman" w:eastAsia="等线" w:hAnsi="Times New Roman" w:cs="Times New Roman"/>
                 <w:color w:val="000000"/>
               </w:rPr>
             </w:pPr>
-            <w:proofErr w:type="spellStart"/>
             <w:r>
               <w:rPr>
-                <w:rFonts w:ascii="Times New Roman" w:eastAsia="DengXian" w:hAnsi="Times New Roman" w:cs="Times New Roman"/>
+                <w:rFonts w:ascii="Times New Roman" w:eastAsia="等线" w:hAnsi="Times New Roman" w:cs="Times New Roman"/>
                 <w:color w:val="000000"/>
               </w:rPr>
               <w:t>QandA</w:t>
             </w:r>
-            <w:proofErr w:type="spellEnd"/>
           </w:p>
         </w:tc>
         <w:tc>
@@ -10185,19 +9865,17 @@
             <w:pPr>
               <w:spacing w:line="360" w:lineRule="auto"/>
               <w:rPr>
-                <w:rFonts w:ascii="Times New Roman" w:eastAsia="DengXian" w:hAnsi="Times New Roman" w:cs="Times New Roman"/>
+                <w:rFonts w:ascii="Times New Roman" w:eastAsia="等线" w:hAnsi="Times New Roman" w:cs="Times New Roman"/>
                 <w:color w:val="000000"/>
               </w:rPr>
             </w:pPr>
-            <w:proofErr w:type="spellStart"/>
             <w:r>
               <w:rPr>
-                <w:rFonts w:ascii="Times New Roman" w:eastAsia="DengXian" w:hAnsi="Times New Roman" w:cs="Times New Roman"/>
+                <w:rFonts w:ascii="Times New Roman" w:eastAsia="等线" w:hAnsi="Times New Roman" w:cs="Times New Roman"/>
                 <w:color w:val="000000"/>
               </w:rPr>
               <w:t>auspol</w:t>
             </w:r>
-            <w:proofErr w:type="spellEnd"/>
           </w:p>
         </w:tc>
         <w:tc>
@@ -10212,19 +9890,17 @@
             <w:pPr>
               <w:spacing w:line="360" w:lineRule="auto"/>
               <w:rPr>
-                <w:rFonts w:ascii="Times New Roman" w:eastAsia="DengXian" w:hAnsi="Times New Roman" w:cs="Times New Roman"/>
+                <w:rFonts w:ascii="Times New Roman" w:eastAsia="等线" w:hAnsi="Times New Roman" w:cs="Times New Roman"/>
                 <w:color w:val="000000"/>
               </w:rPr>
             </w:pPr>
-            <w:proofErr w:type="spellStart"/>
             <w:r>
               <w:rPr>
-                <w:rFonts w:ascii="Times New Roman" w:eastAsia="DengXian" w:hAnsi="Times New Roman" w:cs="Times New Roman"/>
+                <w:rFonts w:ascii="Times New Roman" w:eastAsia="等线" w:hAnsi="Times New Roman" w:cs="Times New Roman"/>
                 <w:color w:val="000000"/>
               </w:rPr>
               <w:t>victraffic</w:t>
             </w:r>
-            <w:proofErr w:type="spellEnd"/>
           </w:p>
         </w:tc>
         <w:tc>
@@ -10239,7 +9915,7 @@
             <w:pPr>
               <w:spacing w:line="360" w:lineRule="auto"/>
               <w:rPr>
-                <w:rFonts w:ascii="Times New Roman" w:eastAsia="DengXian" w:hAnsi="Times New Roman" w:cs="Times New Roman"/>
+                <w:rFonts w:ascii="Times New Roman" w:eastAsia="等线" w:hAnsi="Times New Roman" w:cs="Times New Roman"/>
                 <w:color w:val="000000"/>
               </w:rPr>
             </w:pPr>
@@ -10339,7 +10015,7 @@
             <w:pPr>
               <w:spacing w:line="360" w:lineRule="auto"/>
               <w:rPr>
-                <w:rFonts w:ascii="Times New Roman" w:eastAsia="SimSun" w:hAnsi="Times New Roman" w:cs="Times New Roman"/>
+                <w:rFonts w:ascii="Times New Roman" w:eastAsia="宋体" w:hAnsi="Times New Roman" w:cs="Times New Roman"/>
                 <w:sz w:val="24"/>
                 <w:szCs w:val="24"/>
               </w:rPr>
@@ -10360,26 +10036,17 @@
               <w:spacing w:line="360" w:lineRule="auto"/>
               <w:jc w:val="center"/>
               <w:rPr>
-                <w:rFonts w:ascii="Times New Roman" w:eastAsia="DengXian" w:hAnsi="Times New Roman" w:cs="Times New Roman"/>
+                <w:rFonts w:ascii="Times New Roman" w:eastAsia="等线" w:hAnsi="Times New Roman" w:cs="Times New Roman"/>
                 <w:color w:val="000000"/>
               </w:rPr>
             </w:pPr>
             <w:r>
               <w:rPr>
-                <w:rFonts w:ascii="Times New Roman" w:eastAsia="DengXian" w:hAnsi="Times New Roman" w:cs="Times New Roman"/>
+                <w:rFonts w:ascii="Times New Roman" w:eastAsia="等线" w:hAnsi="Times New Roman" w:cs="Times New Roman"/>
                 <w:color w:val="000000"/>
               </w:rPr>
-              <w:t xml:space="preserve">Top hashtag satisfaction of </w:t>
+              <w:t>Top hashtag satisfaction of travelers</w:t>
             </w:r>
-            <w:proofErr w:type="spellStart"/>
-            <w:r>
-              <w:rPr>
-                <w:rFonts w:ascii="Times New Roman" w:eastAsia="DengXian" w:hAnsi="Times New Roman" w:cs="Times New Roman"/>
-                <w:color w:val="000000"/>
-              </w:rPr>
-              <w:t>travelers</w:t>
-            </w:r>
-            <w:proofErr w:type="spellEnd"/>
           </w:p>
         </w:tc>
       </w:tr>
@@ -10399,13 +10066,13 @@
             <w:pPr>
               <w:spacing w:line="360" w:lineRule="auto"/>
               <w:rPr>
-                <w:rFonts w:ascii="Times New Roman" w:eastAsia="DengXian" w:hAnsi="Times New Roman" w:cs="Times New Roman"/>
+                <w:rFonts w:ascii="Times New Roman" w:eastAsia="等线" w:hAnsi="Times New Roman" w:cs="Times New Roman"/>
                 <w:color w:val="000000"/>
               </w:rPr>
             </w:pPr>
             <w:r>
               <w:rPr>
-                <w:rFonts w:ascii="Times New Roman" w:eastAsia="DengXian" w:hAnsi="Times New Roman" w:cs="Times New Roman"/>
+                <w:rFonts w:ascii="Times New Roman" w:eastAsia="等线" w:hAnsi="Times New Roman" w:cs="Times New Roman"/>
                 <w:color w:val="000000"/>
               </w:rPr>
               <w:t>Festival</w:t>
@@ -10424,19 +10091,17 @@
             <w:pPr>
               <w:spacing w:line="360" w:lineRule="auto"/>
               <w:rPr>
-                <w:rFonts w:ascii="Times New Roman" w:eastAsia="DengXian" w:hAnsi="Times New Roman" w:cs="Times New Roman"/>
+                <w:rFonts w:ascii="Times New Roman" w:eastAsia="等线" w:hAnsi="Times New Roman" w:cs="Times New Roman"/>
                 <w:color w:val="000000"/>
               </w:rPr>
             </w:pPr>
-            <w:proofErr w:type="spellStart"/>
             <w:r>
               <w:rPr>
-                <w:rFonts w:ascii="Times New Roman" w:eastAsia="DengXian" w:hAnsi="Times New Roman" w:cs="Times New Roman"/>
+                <w:rFonts w:ascii="Times New Roman" w:eastAsia="等线" w:hAnsi="Times New Roman" w:cs="Times New Roman"/>
                 <w:color w:val="000000"/>
               </w:rPr>
               <w:t>happybirthday</w:t>
             </w:r>
-            <w:proofErr w:type="spellEnd"/>
           </w:p>
         </w:tc>
         <w:tc>
@@ -10451,19 +10116,17 @@
             <w:pPr>
               <w:spacing w:line="360" w:lineRule="auto"/>
               <w:rPr>
-                <w:rFonts w:ascii="Times New Roman" w:eastAsia="DengXian" w:hAnsi="Times New Roman" w:cs="Times New Roman"/>
+                <w:rFonts w:ascii="Times New Roman" w:eastAsia="等线" w:hAnsi="Times New Roman" w:cs="Times New Roman"/>
                 <w:color w:val="000000"/>
               </w:rPr>
             </w:pPr>
-            <w:proofErr w:type="spellStart"/>
             <w:r>
               <w:rPr>
-                <w:rFonts w:ascii="Times New Roman" w:eastAsia="DengXian" w:hAnsi="Times New Roman" w:cs="Times New Roman"/>
+                <w:rFonts w:ascii="Times New Roman" w:eastAsia="等线" w:hAnsi="Times New Roman" w:cs="Times New Roman"/>
                 <w:color w:val="000000"/>
               </w:rPr>
               <w:t>fathersday</w:t>
             </w:r>
-            <w:proofErr w:type="spellEnd"/>
           </w:p>
         </w:tc>
         <w:tc>
@@ -10478,19 +10141,17 @@
             <w:pPr>
               <w:spacing w:line="360" w:lineRule="auto"/>
               <w:rPr>
-                <w:rFonts w:ascii="Times New Roman" w:eastAsia="DengXian" w:hAnsi="Times New Roman" w:cs="Times New Roman"/>
+                <w:rFonts w:ascii="Times New Roman" w:eastAsia="等线" w:hAnsi="Times New Roman" w:cs="Times New Roman"/>
                 <w:color w:val="000000"/>
               </w:rPr>
             </w:pPr>
-            <w:proofErr w:type="spellStart"/>
             <w:r>
               <w:rPr>
-                <w:rFonts w:ascii="Times New Roman" w:eastAsia="DengXian" w:hAnsi="Times New Roman" w:cs="Times New Roman"/>
+                <w:rFonts w:ascii="Times New Roman" w:eastAsia="等线" w:hAnsi="Times New Roman" w:cs="Times New Roman"/>
                 <w:color w:val="000000"/>
               </w:rPr>
               <w:t>mothersday</w:t>
             </w:r>
-            <w:proofErr w:type="spellEnd"/>
           </w:p>
         </w:tc>
         <w:tc>
@@ -10505,19 +10166,17 @@
             <w:pPr>
               <w:spacing w:line="360" w:lineRule="auto"/>
               <w:rPr>
-                <w:rFonts w:ascii="Times New Roman" w:eastAsia="DengXian" w:hAnsi="Times New Roman" w:cs="Times New Roman"/>
+                <w:rFonts w:ascii="Times New Roman" w:eastAsia="等线" w:hAnsi="Times New Roman" w:cs="Times New Roman"/>
                 <w:color w:val="000000"/>
               </w:rPr>
             </w:pPr>
-            <w:proofErr w:type="spellStart"/>
             <w:r>
               <w:rPr>
-                <w:rFonts w:ascii="Times New Roman" w:eastAsia="DengXian" w:hAnsi="Times New Roman" w:cs="Times New Roman"/>
+                <w:rFonts w:ascii="Times New Roman" w:eastAsia="等线" w:hAnsi="Times New Roman" w:cs="Times New Roman"/>
                 <w:color w:val="000000"/>
               </w:rPr>
               <w:t>merrychristmas</w:t>
             </w:r>
-            <w:proofErr w:type="spellEnd"/>
           </w:p>
         </w:tc>
         <w:tc>
@@ -10532,19 +10191,17 @@
             <w:pPr>
               <w:spacing w:line="360" w:lineRule="auto"/>
               <w:rPr>
-                <w:rFonts w:ascii="Times New Roman" w:eastAsia="DengXian" w:hAnsi="Times New Roman" w:cs="Times New Roman"/>
+                <w:rFonts w:ascii="Times New Roman" w:eastAsia="等线" w:hAnsi="Times New Roman" w:cs="Times New Roman"/>
                 <w:color w:val="000000"/>
               </w:rPr>
             </w:pPr>
-            <w:proofErr w:type="spellStart"/>
             <w:r>
               <w:rPr>
-                <w:rFonts w:ascii="Times New Roman" w:eastAsia="DengXian" w:hAnsi="Times New Roman" w:cs="Times New Roman"/>
+                <w:rFonts w:ascii="Times New Roman" w:eastAsia="等线" w:hAnsi="Times New Roman" w:cs="Times New Roman"/>
                 <w:color w:val="000000"/>
               </w:rPr>
               <w:t>australiaday</w:t>
             </w:r>
-            <w:proofErr w:type="spellEnd"/>
           </w:p>
         </w:tc>
       </w:tr>
@@ -10564,13 +10221,13 @@
             <w:pPr>
               <w:spacing w:line="360" w:lineRule="auto"/>
               <w:rPr>
-                <w:rFonts w:ascii="Times New Roman" w:eastAsia="DengXian" w:hAnsi="Times New Roman" w:cs="Times New Roman"/>
+                <w:rFonts w:ascii="Times New Roman" w:eastAsia="等线" w:hAnsi="Times New Roman" w:cs="Times New Roman"/>
                 <w:color w:val="000000"/>
               </w:rPr>
             </w:pPr>
             <w:r>
               <w:rPr>
-                <w:rFonts w:ascii="Times New Roman" w:eastAsia="DengXian" w:hAnsi="Times New Roman" w:cs="Times New Roman"/>
+                <w:rFonts w:ascii="Times New Roman" w:eastAsia="等线" w:hAnsi="Times New Roman" w:cs="Times New Roman"/>
                 <w:color w:val="000000"/>
               </w:rPr>
               <w:t>Drink</w:t>
@@ -10589,19 +10246,17 @@
             <w:pPr>
               <w:spacing w:line="360" w:lineRule="auto"/>
               <w:rPr>
-                <w:rFonts w:ascii="Times New Roman" w:eastAsia="DengXian" w:hAnsi="Times New Roman" w:cs="Times New Roman"/>
+                <w:rFonts w:ascii="Times New Roman" w:eastAsia="等线" w:hAnsi="Times New Roman" w:cs="Times New Roman"/>
                 <w:color w:val="000000"/>
               </w:rPr>
             </w:pPr>
-            <w:proofErr w:type="spellStart"/>
             <w:r>
               <w:rPr>
-                <w:rFonts w:ascii="Times New Roman" w:eastAsia="DengXian" w:hAnsi="Times New Roman" w:cs="Times New Roman"/>
+                <w:rFonts w:ascii="Times New Roman" w:eastAsia="等线" w:hAnsi="Times New Roman" w:cs="Times New Roman"/>
                 <w:color w:val="000000"/>
               </w:rPr>
               <w:t>beeroclock</w:t>
             </w:r>
-            <w:proofErr w:type="spellEnd"/>
           </w:p>
         </w:tc>
         <w:tc>
@@ -10616,19 +10271,17 @@
             <w:pPr>
               <w:spacing w:line="360" w:lineRule="auto"/>
               <w:rPr>
-                <w:rFonts w:ascii="Times New Roman" w:eastAsia="DengXian" w:hAnsi="Times New Roman" w:cs="Times New Roman"/>
+                <w:rFonts w:ascii="Times New Roman" w:eastAsia="等线" w:hAnsi="Times New Roman" w:cs="Times New Roman"/>
                 <w:color w:val="000000"/>
               </w:rPr>
             </w:pPr>
-            <w:proofErr w:type="spellStart"/>
             <w:r>
               <w:rPr>
-                <w:rFonts w:ascii="Times New Roman" w:eastAsia="DengXian" w:hAnsi="Times New Roman" w:cs="Times New Roman"/>
+                <w:rFonts w:ascii="Times New Roman" w:eastAsia="等线" w:hAnsi="Times New Roman" w:cs="Times New Roman"/>
                 <w:color w:val="000000"/>
               </w:rPr>
               <w:t>drinklocal</w:t>
             </w:r>
-            <w:proofErr w:type="spellEnd"/>
           </w:p>
         </w:tc>
         <w:tc>
@@ -10643,7 +10296,7 @@
             <w:pPr>
               <w:spacing w:line="360" w:lineRule="auto"/>
               <w:rPr>
-                <w:rFonts w:ascii="Times New Roman" w:eastAsia="DengXian" w:hAnsi="Times New Roman" w:cs="Times New Roman"/>
+                <w:rFonts w:ascii="Times New Roman" w:eastAsia="等线" w:hAnsi="Times New Roman" w:cs="Times New Roman"/>
                 <w:color w:val="000000"/>
               </w:rPr>
             </w:pPr>
@@ -10704,13 +10357,13 @@
             <w:pPr>
               <w:spacing w:line="360" w:lineRule="auto"/>
               <w:rPr>
-                <w:rFonts w:ascii="Times New Roman" w:eastAsia="DengXian" w:hAnsi="Times New Roman" w:cs="Times New Roman"/>
+                <w:rFonts w:ascii="Times New Roman" w:eastAsia="等线" w:hAnsi="Times New Roman" w:cs="Times New Roman"/>
                 <w:color w:val="000000"/>
               </w:rPr>
             </w:pPr>
             <w:r>
               <w:rPr>
-                <w:rFonts w:ascii="Times New Roman" w:eastAsia="DengXian" w:hAnsi="Times New Roman" w:cs="Times New Roman"/>
+                <w:rFonts w:ascii="Times New Roman" w:eastAsia="等线" w:hAnsi="Times New Roman" w:cs="Times New Roman"/>
                 <w:color w:val="000000"/>
               </w:rPr>
               <w:t>Tour</w:t>
@@ -10729,19 +10382,17 @@
             <w:pPr>
               <w:spacing w:line="360" w:lineRule="auto"/>
               <w:rPr>
-                <w:rFonts w:ascii="Times New Roman" w:eastAsia="DengXian" w:hAnsi="Times New Roman" w:cs="Times New Roman"/>
+                <w:rFonts w:ascii="Times New Roman" w:eastAsia="等线" w:hAnsi="Times New Roman" w:cs="Times New Roman"/>
                 <w:color w:val="000000"/>
               </w:rPr>
             </w:pPr>
-            <w:proofErr w:type="spellStart"/>
             <w:r>
               <w:rPr>
-                <w:rFonts w:ascii="Times New Roman" w:eastAsia="DengXian" w:hAnsi="Times New Roman" w:cs="Times New Roman"/>
+                <w:rFonts w:ascii="Times New Roman" w:eastAsia="等线" w:hAnsi="Times New Roman" w:cs="Times New Roman"/>
                 <w:color w:val="000000"/>
               </w:rPr>
               <w:t>mpexperience</w:t>
             </w:r>
-            <w:proofErr w:type="spellEnd"/>
           </w:p>
         </w:tc>
         <w:tc>
@@ -10756,19 +10407,17 @@
             <w:pPr>
               <w:spacing w:line="360" w:lineRule="auto"/>
               <w:rPr>
-                <w:rFonts w:ascii="Times New Roman" w:eastAsia="DengXian" w:hAnsi="Times New Roman" w:cs="Times New Roman"/>
+                <w:rFonts w:ascii="Times New Roman" w:eastAsia="等线" w:hAnsi="Times New Roman" w:cs="Times New Roman"/>
                 <w:color w:val="000000"/>
               </w:rPr>
             </w:pPr>
-            <w:proofErr w:type="spellStart"/>
             <w:r>
               <w:rPr>
-                <w:rFonts w:ascii="Times New Roman" w:eastAsia="DengXian" w:hAnsi="Times New Roman" w:cs="Times New Roman"/>
+                <w:rFonts w:ascii="Times New Roman" w:eastAsia="等线" w:hAnsi="Times New Roman" w:cs="Times New Roman"/>
                 <w:color w:val="000000"/>
               </w:rPr>
               <w:t>streakbay</w:t>
             </w:r>
-            <w:proofErr w:type="spellEnd"/>
           </w:p>
         </w:tc>
         <w:tc>
@@ -10783,19 +10432,17 @@
             <w:pPr>
               <w:spacing w:line="360" w:lineRule="auto"/>
               <w:rPr>
-                <w:rFonts w:ascii="Times New Roman" w:eastAsia="DengXian" w:hAnsi="Times New Roman" w:cs="Times New Roman"/>
+                <w:rFonts w:ascii="Times New Roman" w:eastAsia="等线" w:hAnsi="Times New Roman" w:cs="Times New Roman"/>
                 <w:color w:val="000000"/>
               </w:rPr>
             </w:pPr>
-            <w:proofErr w:type="spellStart"/>
             <w:r>
               <w:rPr>
-                <w:rFonts w:ascii="Times New Roman" w:eastAsia="DengXian" w:hAnsi="Times New Roman" w:cs="Times New Roman"/>
+                <w:rFonts w:ascii="Times New Roman" w:eastAsia="等线" w:hAnsi="Times New Roman" w:cs="Times New Roman"/>
                 <w:color w:val="000000"/>
               </w:rPr>
               <w:t>darlingbarhour</w:t>
             </w:r>
-            <w:proofErr w:type="spellEnd"/>
           </w:p>
         </w:tc>
         <w:tc>
@@ -10810,19 +10457,17 @@
             <w:pPr>
               <w:spacing w:line="360" w:lineRule="auto"/>
               <w:rPr>
-                <w:rFonts w:ascii="Times New Roman" w:eastAsia="DengXian" w:hAnsi="Times New Roman" w:cs="Times New Roman"/>
+                <w:rFonts w:ascii="Times New Roman" w:eastAsia="等线" w:hAnsi="Times New Roman" w:cs="Times New Roman"/>
                 <w:color w:val="000000"/>
               </w:rPr>
             </w:pPr>
-            <w:proofErr w:type="spellStart"/>
             <w:r>
               <w:rPr>
-                <w:rFonts w:ascii="Times New Roman" w:eastAsia="DengXian" w:hAnsi="Times New Roman" w:cs="Times New Roman"/>
+                <w:rFonts w:ascii="Times New Roman" w:eastAsia="等线" w:hAnsi="Times New Roman" w:cs="Times New Roman"/>
                 <w:color w:val="000000"/>
               </w:rPr>
               <w:t>sufersparadise</w:t>
             </w:r>
-            <w:proofErr w:type="spellEnd"/>
           </w:p>
         </w:tc>
         <w:tc>
@@ -10837,7 +10482,7 @@
             <w:pPr>
               <w:spacing w:line="360" w:lineRule="auto"/>
               <w:rPr>
-                <w:rFonts w:ascii="Times New Roman" w:eastAsia="DengXian" w:hAnsi="Times New Roman" w:cs="Times New Roman"/>
+                <w:rFonts w:ascii="Times New Roman" w:eastAsia="等线" w:hAnsi="Times New Roman" w:cs="Times New Roman"/>
                 <w:color w:val="000000"/>
               </w:rPr>
             </w:pPr>
@@ -10857,7 +10502,7 @@
     </w:p>
     <w:p>
       <w:pPr>
-        <w:pStyle w:val="Subtitle"/>
+        <w:pStyle w:val="a4"/>
         <w:spacing w:after="0" w:line="360" w:lineRule="auto"/>
         <w:rPr>
           <w:rFonts w:ascii="Times New Roman" w:hAnsi="Times New Roman" w:cs="Times New Roman"/>
@@ -10972,11 +10617,24 @@
         <w:spacing w:before="240" w:after="240" w:line="360" w:lineRule="auto"/>
         <w:outlineLvl w:val="0"/>
         <w:rPr>
-          <w:rFonts w:ascii="Times New Roman" w:eastAsia="Times New Roman" w:hAnsi="Times New Roman" w:cs="Times New Roman"/>
-          <w:b/>
-          <w:highlight w:val="white"/>
-        </w:rPr>
-      </w:pPr>
+          <w:rFonts w:ascii="Times New Roman" w:hAnsi="Times New Roman" w:cs="Times New Roman"/>
+          <w:noProof/>
+        </w:rPr>
+      </w:pPr>
+      <w:r>
+        <w:rPr>
+          <w:rFonts w:ascii="Times New Roman" w:hAnsi="Times New Roman" w:cs="Times New Roman" w:hint="cs"/>
+          <w:noProof/>
+        </w:rPr>
+        <w:t>I</w:t>
+      </w:r>
+      <w:r>
+        <w:rPr>
+          <w:rFonts w:ascii="Times New Roman" w:hAnsi="Times New Roman" w:cs="Times New Roman"/>
+          <w:noProof/>
+        </w:rPr>
+        <w:t>n the sentiment analysis, we found that the satisfactory degree is slightly positively related to the annual mean income and negatively related to the teen ratio in each region. In order to improve the satisfactory degree, the local government should boost regional economics and provide teenagers with more development opportunities.</w:t>
+      </w:r>
     </w:p>
     <w:p>
       <w:pPr>
@@ -10988,12 +10646,23 @@
           <w:highlight w:val="white"/>
         </w:rPr>
       </w:pPr>
-      <w:r>
+    </w:p>
+    <w:p>
+      <w:pPr>
+        <w:spacing w:before="240" w:after="240" w:line="360" w:lineRule="auto"/>
+        <w:outlineLvl w:val="0"/>
         <w:rPr>
           <w:rFonts w:ascii="Times New Roman" w:eastAsia="Times New Roman" w:hAnsi="Times New Roman" w:cs="Times New Roman"/>
           <w:b/>
           <w:highlight w:val="white"/>
         </w:rPr>
+      </w:pPr>
+      <w:r>
+        <w:rPr>
+          <w:rFonts w:ascii="Times New Roman" w:eastAsia="Times New Roman" w:hAnsi="Times New Roman" w:cs="Times New Roman"/>
+          <w:b/>
+          <w:highlight w:val="white"/>
+        </w:rPr>
         <w:t>Work Sharing</w:t>
       </w:r>
     </w:p>
@@ -11008,6 +10677,7 @@
         <w:rPr>
           <w:rFonts w:ascii="Times New Roman" w:eastAsia="Times New Roman" w:hAnsi="Times New Roman" w:cs="Times New Roman"/>
         </w:rPr>
+        <w:lastRenderedPageBreak/>
         <w:t>1</w:t>
       </w:r>
       <w:r>
@@ -11121,7 +10791,7 @@
     </w:p>
     <w:p>
       <w:pPr>
-        <w:pStyle w:val="ListParagraph"/>
+        <w:pStyle w:val="aa"/>
         <w:numPr>
           <w:ilvl w:val="0"/>
           <w:numId w:val="5"/>
@@ -11136,7 +10806,6 @@
         <w:rPr>
           <w:rFonts w:ascii="Times New Roman" w:eastAsia="Times New Roman" w:hAnsi="Times New Roman" w:cs="Times New Roman"/>
         </w:rPr>
-        <w:lastRenderedPageBreak/>
         <w:t>Ansible Automated Deployment</w:t>
       </w:r>
     </w:p>
@@ -11173,24 +10842,16 @@
         </w:rPr>
         <w:t xml:space="preserve"> </w:t>
       </w:r>
-      <w:proofErr w:type="spellStart"/>
-      <w:r>
-        <w:rPr>
-          <w:rFonts w:ascii="Times New Roman" w:eastAsia="Times New Roman" w:hAnsi="Times New Roman" w:cs="Times New Roman"/>
-        </w:rPr>
-        <w:t>Shaohua</w:t>
-      </w:r>
-      <w:proofErr w:type="spellEnd"/>
-      <w:r>
-        <w:rPr>
-          <w:rFonts w:ascii="Times New Roman" w:eastAsia="Times New Roman" w:hAnsi="Times New Roman" w:cs="Times New Roman"/>
-        </w:rPr>
-        <w:t xml:space="preserve"> Liu</w:t>
-      </w:r>
-    </w:p>
-    <w:p>
-      <w:pPr>
-        <w:pStyle w:val="ListParagraph"/>
+      <w:r>
+        <w:rPr>
+          <w:rFonts w:ascii="Times New Roman" w:eastAsia="Times New Roman" w:hAnsi="Times New Roman" w:cs="Times New Roman"/>
+        </w:rPr>
+        <w:t>Shaohua Liu</w:t>
+      </w:r>
+    </w:p>
+    <w:p>
+      <w:pPr>
+        <w:pStyle w:val="aa"/>
         <w:numPr>
           <w:ilvl w:val="0"/>
           <w:numId w:val="19"/>
@@ -11210,7 +10871,7 @@
     </w:p>
     <w:p>
       <w:pPr>
-        <w:pStyle w:val="ListParagraph"/>
+        <w:pStyle w:val="aa"/>
         <w:numPr>
           <w:ilvl w:val="0"/>
           <w:numId w:val="19"/>
@@ -11310,24 +10971,16 @@
         </w:rPr>
         <w:t xml:space="preserve"> </w:t>
       </w:r>
-      <w:proofErr w:type="spellStart"/>
-      <w:r>
-        <w:rPr>
-          <w:rFonts w:ascii="Times New Roman" w:eastAsia="Times New Roman" w:hAnsi="Times New Roman" w:cs="Times New Roman"/>
-        </w:rPr>
-        <w:t>Wentao</w:t>
-      </w:r>
-      <w:proofErr w:type="spellEnd"/>
-      <w:r>
-        <w:rPr>
-          <w:rFonts w:ascii="Times New Roman" w:eastAsia="Times New Roman" w:hAnsi="Times New Roman" w:cs="Times New Roman"/>
-        </w:rPr>
-        <w:t xml:space="preserve"> Hao </w:t>
-      </w:r>
-    </w:p>
-    <w:p>
-      <w:pPr>
-        <w:pStyle w:val="ListParagraph"/>
+      <w:r>
+        <w:rPr>
+          <w:rFonts w:ascii="Times New Roman" w:eastAsia="Times New Roman" w:hAnsi="Times New Roman" w:cs="Times New Roman"/>
+        </w:rPr>
+        <w:t xml:space="preserve">Wentao Hao </w:t>
+      </w:r>
+    </w:p>
+    <w:p>
+      <w:pPr>
+        <w:pStyle w:val="aa"/>
         <w:numPr>
           <w:ilvl w:val="0"/>
           <w:numId w:val="17"/>
@@ -11347,7 +11000,7 @@
     </w:p>
     <w:p>
       <w:pPr>
-        <w:pStyle w:val="ListParagraph"/>
+        <w:pStyle w:val="aa"/>
         <w:numPr>
           <w:ilvl w:val="0"/>
           <w:numId w:val="17"/>
@@ -11388,21 +11041,7 @@
         <w:rPr>
           <w:rFonts w:ascii="Times New Roman" w:eastAsia="Times New Roman" w:hAnsi="Times New Roman" w:cs="Times New Roman"/>
         </w:rPr>
-        <w:t xml:space="preserve"> </w:t>
-      </w:r>
-      <w:proofErr w:type="spellStart"/>
-      <w:r>
-        <w:rPr>
-          <w:rFonts w:ascii="Times New Roman" w:eastAsia="Times New Roman" w:hAnsi="Times New Roman" w:cs="Times New Roman"/>
-        </w:rPr>
-        <w:t>Kaixin</w:t>
-      </w:r>
-      <w:proofErr w:type="spellEnd"/>
-      <w:r>
-        <w:rPr>
-          <w:rFonts w:ascii="Times New Roman" w:eastAsia="Times New Roman" w:hAnsi="Times New Roman" w:cs="Times New Roman"/>
-        </w:rPr>
-        <w:t xml:space="preserve"> Chen </w:t>
+        <w:t xml:space="preserve"> Kaixin Chen </w:t>
       </w:r>
     </w:p>
     <w:p>
@@ -11428,21 +11067,7 @@
         <w:rPr>
           <w:rFonts w:ascii="Times New Roman" w:eastAsia="Times New Roman" w:hAnsi="Times New Roman" w:cs="Times New Roman"/>
         </w:rPr>
-        <w:t xml:space="preserve"> </w:t>
-      </w:r>
-      <w:proofErr w:type="spellStart"/>
-      <w:r>
-        <w:rPr>
-          <w:rFonts w:ascii="Times New Roman" w:eastAsia="Times New Roman" w:hAnsi="Times New Roman" w:cs="Times New Roman"/>
-        </w:rPr>
-        <w:t>Yichao</w:t>
-      </w:r>
-      <w:proofErr w:type="spellEnd"/>
-      <w:r>
-        <w:rPr>
-          <w:rFonts w:ascii="Times New Roman" w:eastAsia="Times New Roman" w:hAnsi="Times New Roman" w:cs="Times New Roman"/>
-        </w:rPr>
-        <w:t xml:space="preserve"> Xu </w:t>
+        <w:t xml:space="preserve"> Yichao Xu </w:t>
       </w:r>
     </w:p>
     <w:p>
@@ -11496,7 +11121,43 @@
         <w:rPr>
           <w:rFonts w:ascii="Times New Roman" w:eastAsia="Times New Roman" w:hAnsi="Times New Roman" w:cs="Times New Roman"/>
         </w:rPr>
-        <w:t>Data Analysis - Sentiment analysis</w:t>
+        <w:t xml:space="preserve">Data Analysis - Sentiment </w:t>
+      </w:r>
+      <w:r>
+        <w:rPr>
+          <w:rFonts w:ascii="Times New Roman" w:eastAsia="Times New Roman" w:hAnsi="Times New Roman" w:cs="Times New Roman"/>
+        </w:rPr>
+        <w:t>a</w:t>
+      </w:r>
+      <w:r>
+        <w:rPr>
+          <w:rFonts w:ascii="Times New Roman" w:eastAsia="Times New Roman" w:hAnsi="Times New Roman" w:cs="Times New Roman"/>
+        </w:rPr>
+        <w:t>nalysis</w:t>
+      </w:r>
+    </w:p>
+    <w:p>
+      <w:pPr>
+        <w:numPr>
+          <w:ilvl w:val="0"/>
+          <w:numId w:val="4"/>
+        </w:numPr>
+        <w:spacing w:line="360" w:lineRule="auto"/>
+        <w:rPr>
+          <w:rFonts w:ascii="Times New Roman" w:eastAsia="Times New Roman" w:hAnsi="Times New Roman" w:cs="Times New Roman"/>
+        </w:rPr>
+      </w:pPr>
+      <w:r>
+        <w:rPr>
+          <w:rFonts w:ascii="Times New Roman" w:hAnsi="Times New Roman" w:cs="Times New Roman" w:hint="eastAsia"/>
+        </w:rPr>
+        <w:t>V</w:t>
+      </w:r>
+      <w:r>
+        <w:rPr>
+          <w:rFonts w:ascii="Times New Roman" w:hAnsi="Times New Roman" w:cs="Times New Roman"/>
+        </w:rPr>
+        <w:t>ideo making.</w:t>
       </w:r>
     </w:p>
     <w:p>
@@ -11593,55 +11254,7 @@
           <w:rFonts w:ascii="Times New Roman" w:eastAsia="Times New Roman" w:hAnsi="Times New Roman" w:cs="Times New Roman"/>
           <w:highlight w:val="white"/>
         </w:rPr>
-        <w:t xml:space="preserve">[3] “Cluster set up with API fails with </w:t>
-      </w:r>
-      <w:proofErr w:type="spellStart"/>
-      <w:r>
-        <w:rPr>
-          <w:rFonts w:ascii="Times New Roman" w:eastAsia="Times New Roman" w:hAnsi="Times New Roman" w:cs="Times New Roman"/>
-          <w:highlight w:val="white"/>
-        </w:rPr>
-        <w:t>unknown_error</w:t>
-      </w:r>
-      <w:proofErr w:type="spellEnd"/>
-      <w:r>
-        <w:rPr>
-          <w:rFonts w:ascii="Times New Roman" w:eastAsia="Times New Roman" w:hAnsi="Times New Roman" w:cs="Times New Roman"/>
-          <w:highlight w:val="white"/>
-        </w:rPr>
-        <w:t xml:space="preserve"> #2797” github.com/apache/</w:t>
-      </w:r>
-      <w:proofErr w:type="spellStart"/>
-      <w:r>
-        <w:rPr>
-          <w:rFonts w:ascii="Times New Roman" w:eastAsia="Times New Roman" w:hAnsi="Times New Roman" w:cs="Times New Roman"/>
-          <w:highlight w:val="white"/>
-        </w:rPr>
-        <w:t>couchdb</w:t>
-      </w:r>
-      <w:proofErr w:type="spellEnd"/>
-      <w:r>
-        <w:rPr>
-          <w:rFonts w:ascii="Times New Roman" w:eastAsia="Times New Roman" w:hAnsi="Times New Roman" w:cs="Times New Roman"/>
-          <w:highlight w:val="white"/>
-        </w:rPr>
-        <w:t xml:space="preserve">/issues. </w:t>
-      </w:r>
-      <w:proofErr w:type="spellStart"/>
-      <w:r>
-        <w:rPr>
-          <w:rFonts w:ascii="Times New Roman" w:eastAsia="Times New Roman" w:hAnsi="Times New Roman" w:cs="Times New Roman"/>
-          <w:highlight w:val="white"/>
-        </w:rPr>
-        <w:t>N.p.</w:t>
-      </w:r>
-      <w:proofErr w:type="spellEnd"/>
-      <w:r>
-        <w:rPr>
-          <w:rFonts w:ascii="Times New Roman" w:eastAsia="Times New Roman" w:hAnsi="Times New Roman" w:cs="Times New Roman"/>
-          <w:highlight w:val="white"/>
-        </w:rPr>
-        <w:t>, 21</w:t>
+        <w:t>[3] “Cluster set up with API fails with unknown_error #2797” github.com/apache/couchdb/issues. N.p., 21</w:t>
       </w:r>
       <w:r>
         <w:rPr>
@@ -14347,14 +13960,14 @@
     <w:lsdException w:name="Unresolved Mention" w:semiHidden="1" w:unhideWhenUsed="1"/>
     <w:lsdException w:name="Smart Link" w:semiHidden="1" w:unhideWhenUsed="1"/>
   </w:latentStyles>
-  <w:style w:type="paragraph" w:default="1" w:styleId="Normal">
+  <w:style w:type="paragraph" w:default="1" w:styleId="a">
     <w:name w:val="Normal"/>
     <w:qFormat/>
   </w:style>
-  <w:style w:type="paragraph" w:styleId="Heading1">
+  <w:style w:type="paragraph" w:styleId="1">
     <w:name w:val="heading 1"/>
-    <w:basedOn w:val="Normal"/>
-    <w:next w:val="Normal"/>
+    <w:basedOn w:val="a"/>
+    <w:next w:val="a"/>
     <w:uiPriority w:val="9"/>
     <w:qFormat/>
     <w:pPr>
@@ -14368,10 +13981,10 @@
       <w:szCs w:val="40"/>
     </w:rPr>
   </w:style>
-  <w:style w:type="paragraph" w:styleId="Heading2">
+  <w:style w:type="paragraph" w:styleId="2">
     <w:name w:val="heading 2"/>
-    <w:basedOn w:val="Normal"/>
-    <w:next w:val="Normal"/>
+    <w:basedOn w:val="a"/>
+    <w:next w:val="a"/>
     <w:uiPriority w:val="9"/>
     <w:semiHidden/>
     <w:unhideWhenUsed/>
@@ -14387,10 +14000,10 @@
       <w:szCs w:val="32"/>
     </w:rPr>
   </w:style>
-  <w:style w:type="paragraph" w:styleId="Heading3">
+  <w:style w:type="paragraph" w:styleId="3">
     <w:name w:val="heading 3"/>
-    <w:basedOn w:val="Normal"/>
-    <w:next w:val="Normal"/>
+    <w:basedOn w:val="a"/>
+    <w:next w:val="a"/>
     <w:uiPriority w:val="9"/>
     <w:semiHidden/>
     <w:unhideWhenUsed/>
@@ -14407,10 +14020,10 @@
       <w:szCs w:val="28"/>
     </w:rPr>
   </w:style>
-  <w:style w:type="paragraph" w:styleId="Heading4">
+  <w:style w:type="paragraph" w:styleId="4">
     <w:name w:val="heading 4"/>
-    <w:basedOn w:val="Normal"/>
-    <w:next w:val="Normal"/>
+    <w:basedOn w:val="a"/>
+    <w:next w:val="a"/>
     <w:uiPriority w:val="9"/>
     <w:semiHidden/>
     <w:unhideWhenUsed/>
@@ -14427,10 +14040,10 @@
       <w:szCs w:val="24"/>
     </w:rPr>
   </w:style>
-  <w:style w:type="paragraph" w:styleId="Heading5">
+  <w:style w:type="paragraph" w:styleId="5">
     <w:name w:val="heading 5"/>
-    <w:basedOn w:val="Normal"/>
-    <w:next w:val="Normal"/>
+    <w:basedOn w:val="a"/>
+    <w:next w:val="a"/>
     <w:uiPriority w:val="9"/>
     <w:semiHidden/>
     <w:unhideWhenUsed/>
@@ -14445,10 +14058,10 @@
       <w:color w:val="666666"/>
     </w:rPr>
   </w:style>
-  <w:style w:type="paragraph" w:styleId="Heading6">
+  <w:style w:type="paragraph" w:styleId="6">
     <w:name w:val="heading 6"/>
-    <w:basedOn w:val="Normal"/>
-    <w:next w:val="Normal"/>
+    <w:basedOn w:val="a"/>
+    <w:next w:val="a"/>
     <w:uiPriority w:val="9"/>
     <w:semiHidden/>
     <w:unhideWhenUsed/>
@@ -14464,13 +14077,13 @@
       <w:color w:val="666666"/>
     </w:rPr>
   </w:style>
-  <w:style w:type="character" w:default="1" w:styleId="DefaultParagraphFont">
+  <w:style w:type="character" w:default="1" w:styleId="a0">
     <w:name w:val="Default Paragraph Font"/>
     <w:uiPriority w:val="1"/>
     <w:semiHidden/>
     <w:unhideWhenUsed/>
   </w:style>
-  <w:style w:type="table" w:default="1" w:styleId="TableNormal">
+  <w:style w:type="table" w:default="1" w:styleId="a1">
     <w:name w:val="Normal Table"/>
     <w:uiPriority w:val="99"/>
     <w:semiHidden/>
@@ -14485,16 +14098,16 @@
       </w:tblCellMar>
     </w:tblPr>
   </w:style>
-  <w:style w:type="numbering" w:default="1" w:styleId="NoList">
+  <w:style w:type="numbering" w:default="1" w:styleId="a2">
     <w:name w:val="No List"/>
     <w:uiPriority w:val="99"/>
     <w:semiHidden/>
     <w:unhideWhenUsed/>
   </w:style>
-  <w:style w:type="paragraph" w:styleId="Title">
+  <w:style w:type="paragraph" w:styleId="a3">
     <w:name w:val="Title"/>
-    <w:basedOn w:val="Normal"/>
-    <w:next w:val="Normal"/>
+    <w:basedOn w:val="a"/>
+    <w:next w:val="a"/>
     <w:uiPriority w:val="10"/>
     <w:qFormat/>
     <w:pPr>
@@ -14507,11 +14120,11 @@
       <w:szCs w:val="52"/>
     </w:rPr>
   </w:style>
-  <w:style w:type="paragraph" w:styleId="Subtitle">
+  <w:style w:type="paragraph" w:styleId="a4">
     <w:name w:val="Subtitle"/>
-    <w:basedOn w:val="Normal"/>
-    <w:next w:val="Normal"/>
-    <w:link w:val="SubtitleChar"/>
+    <w:basedOn w:val="a"/>
+    <w:next w:val="a"/>
+    <w:link w:val="a5"/>
     <w:uiPriority w:val="11"/>
     <w:qFormat/>
     <w:pPr>
@@ -14525,8 +14138,8 @@
       <w:szCs w:val="30"/>
     </w:rPr>
   </w:style>
-  <w:style w:type="table" w:customStyle="1" w:styleId="a">
-    <w:basedOn w:val="TableNormal"/>
+  <w:style w:type="table" w:customStyle="1" w:styleId="a6">
+    <w:basedOn w:val="a1"/>
     <w:tblPr>
       <w:tblStyleRowBandSize w:val="1"/>
       <w:tblStyleColBandSize w:val="1"/>
@@ -14538,8 +14151,8 @@
       </w:tblCellMar>
     </w:tblPr>
   </w:style>
-  <w:style w:type="table" w:customStyle="1" w:styleId="a0">
-    <w:basedOn w:val="TableNormal"/>
+  <w:style w:type="table" w:customStyle="1" w:styleId="a7">
+    <w:basedOn w:val="a1"/>
     <w:tblPr>
       <w:tblStyleRowBandSize w:val="1"/>
       <w:tblStyleColBandSize w:val="1"/>
@@ -14551,8 +14164,8 @@
       </w:tblCellMar>
     </w:tblPr>
   </w:style>
-  <w:style w:type="table" w:customStyle="1" w:styleId="a1">
-    <w:basedOn w:val="TableNormal"/>
+  <w:style w:type="table" w:customStyle="1" w:styleId="a8">
+    <w:basedOn w:val="a1"/>
     <w:tblPr>
       <w:tblStyleRowBandSize w:val="1"/>
       <w:tblStyleColBandSize w:val="1"/>
@@ -14564,8 +14177,8 @@
       </w:tblCellMar>
     </w:tblPr>
   </w:style>
-  <w:style w:type="table" w:customStyle="1" w:styleId="a2">
-    <w:basedOn w:val="TableNormal"/>
+  <w:style w:type="table" w:customStyle="1" w:styleId="a9">
+    <w:basedOn w:val="a1"/>
     <w:tblPr>
       <w:tblStyleRowBandSize w:val="1"/>
       <w:tblStyleColBandSize w:val="1"/>
@@ -14577,9 +14190,9 @@
       </w:tblCellMar>
     </w:tblPr>
   </w:style>
-  <w:style w:type="paragraph" w:styleId="ListParagraph">
+  <w:style w:type="paragraph" w:styleId="aa">
     <w:name w:val="List Paragraph"/>
-    <w:basedOn w:val="Normal"/>
+    <w:basedOn w:val="a"/>
     <w:uiPriority w:val="34"/>
     <w:qFormat/>
     <w:rsid w:val="00842135"/>
@@ -14596,10 +14209,10 @@
       <w:lang w:val="en-US"/>
     </w:rPr>
   </w:style>
-  <w:style w:type="character" w:customStyle="1" w:styleId="SubtitleChar">
-    <w:name w:val="Subtitle Char"/>
-    <w:basedOn w:val="DefaultParagraphFont"/>
-    <w:link w:val="Subtitle"/>
+  <w:style w:type="character" w:customStyle="1" w:styleId="a5">
+    <w:name w:val="副标题 字符"/>
+    <w:basedOn w:val="a0"/>
+    <w:link w:val="a4"/>
     <w:uiPriority w:val="11"/>
     <w:rsid w:val="00842135"/>
     <w:rPr>
@@ -14608,9 +14221,9 @@
       <w:szCs w:val="30"/>
     </w:rPr>
   </w:style>
-  <w:style w:type="paragraph" w:styleId="NormalWeb">
+  <w:style w:type="paragraph" w:styleId="ab">
     <w:name w:val="Normal (Web)"/>
-    <w:basedOn w:val="Normal"/>
+    <w:basedOn w:val="a"/>
     <w:uiPriority w:val="99"/>
     <w:semiHidden/>
     <w:unhideWhenUsed/>
@@ -14625,9 +14238,9 @@
       <w:lang w:val="en-AU"/>
     </w:rPr>
   </w:style>
-  <w:style w:type="character" w:styleId="Hyperlink">
+  <w:style w:type="character" w:styleId="ac">
     <w:name w:val="Hyperlink"/>
-    <w:basedOn w:val="DefaultParagraphFont"/>
+    <w:basedOn w:val="a0"/>
     <w:uiPriority w:val="99"/>
     <w:semiHidden/>
     <w:unhideWhenUsed/>
@@ -14637,10 +14250,10 @@
       <w:u w:val="single"/>
     </w:rPr>
   </w:style>
-  <w:style w:type="paragraph" w:styleId="BalloonText">
+  <w:style w:type="paragraph" w:styleId="ad">
     <w:name w:val="Balloon Text"/>
-    <w:basedOn w:val="Normal"/>
-    <w:link w:val="BalloonTextChar"/>
+    <w:basedOn w:val="a"/>
+    <w:link w:val="ae"/>
     <w:uiPriority w:val="99"/>
     <w:semiHidden/>
     <w:unhideWhenUsed/>
@@ -14654,10 +14267,10 @@
       <w:szCs w:val="18"/>
     </w:rPr>
   </w:style>
-  <w:style w:type="character" w:customStyle="1" w:styleId="BalloonTextChar">
-    <w:name w:val="Balloon Text Char"/>
-    <w:basedOn w:val="DefaultParagraphFont"/>
-    <w:link w:val="BalloonText"/>
+  <w:style w:type="character" w:customStyle="1" w:styleId="ae">
+    <w:name w:val="批注框文本 字符"/>
+    <w:basedOn w:val="a0"/>
+    <w:link w:val="ad"/>
     <w:uiPriority w:val="99"/>
     <w:semiHidden/>
     <w:rsid w:val="002D6BA1"/>
@@ -14667,9 +14280,9 @@
       <w:szCs w:val="18"/>
     </w:rPr>
   </w:style>
-  <w:style w:type="character" w:styleId="FollowedHyperlink">
+  <w:style w:type="character" w:styleId="af">
     <w:name w:val="FollowedHyperlink"/>
-    <w:basedOn w:val="DefaultParagraphFont"/>
+    <w:basedOn w:val="a0"/>
     <w:uiPriority w:val="99"/>
     <w:semiHidden/>
     <w:unhideWhenUsed/>

</xml_diff>